<commit_message>
data field excel sheet and sql queries [Documents updated]
</commit_message>
<xml_diff>
--- a/SQL Queries.docx
+++ b/SQL Queries.docx
@@ -5,70 +5,113 @@
     <w:p>
       <w:r>
         <w:rPr>
+          <w:highlight w:val="blue"/>
+        </w:rPr>
+        <w:t>SQL Queries!</w:t>
+      </w:r>
+    </w:p>
+    <w:p/>
+    <w:p>
+      <w:r>
+        <w:rPr>
+          <w:highlight w:val="green"/>
+        </w:rPr>
+        <w:t>Table Creation -</w:t>
+      </w:r>
+      <w:r>
+        <w:rPr>
+          <w:highlight w:val="green"/>
+        </w:rPr>
+        <w:t>&gt;</w:t>
+      </w:r>
+    </w:p>
+    <w:p>
+      <w:r>
+        <w:t>1.</w:t>
+      </w:r>
+    </w:p>
+    <w:p>
+      <w:r>
+        <w:t xml:space="preserve">CREATE TABLE </w:t>
+      </w:r>
+      <w:r>
+        <w:rPr>
+          <w:highlight w:val="yellow"/>
+        </w:rPr>
+        <w:t>Users</w:t>
+      </w:r>
+      <w:r>
+        <w:t xml:space="preserve"> (</w:t>
+      </w:r>
+      <w:proofErr w:type="spellStart"/>
+      <w:r>
+        <w:t>UserPK</w:t>
+      </w:r>
+      <w:proofErr w:type="spellEnd"/>
+      <w:r>
+        <w:t xml:space="preserve"> INT NOT NULL </w:t>
+      </w:r>
+      <w:proofErr w:type="gramStart"/>
+      <w:r>
+        <w:t>IDENTITY(</w:t>
+      </w:r>
+      <w:proofErr w:type="gramEnd"/>
+      <w:r>
+        <w:t>1,1), Name varchar(20),email varchar(40),password varchar(20), gender char(1), PRIMARY KEY(</w:t>
+      </w:r>
+      <w:proofErr w:type="spellStart"/>
+      <w:r>
+        <w:t>UserPk</w:t>
+      </w:r>
+      <w:proofErr w:type="spellEnd"/>
+      <w:r>
+        <w:t>))</w:t>
+      </w:r>
+    </w:p>
+    <w:p>
+      <w:r>
+        <w:rPr>
           <w:highlight w:val="red"/>
         </w:rPr>
-        <w:t>SQL Queries!</w:t>
-      </w:r>
-    </w:p>
-    <w:p/>
-    <w:p>
-      <w:r>
-        <w:rPr>
-          <w:highlight w:val="green"/>
-        </w:rPr>
-        <w:t>Table Creation -</w:t>
-      </w:r>
-      <w:r>
-        <w:rPr>
-          <w:highlight w:val="green"/>
-        </w:rPr>
-        <w:t>&gt;</w:t>
-      </w:r>
-    </w:p>
-    <w:p>
-      <w:r>
-        <w:t>1.</w:t>
-      </w:r>
-    </w:p>
-    <w:p>
-      <w:r>
-        <w:t xml:space="preserve">CREATE TABLE </w:t>
-      </w:r>
-      <w:r>
+        <w:t>CHANGED</w:t>
+      </w:r>
+    </w:p>
+    <w:p>
+      <w:pPr>
         <w:rPr>
           <w:highlight w:val="yellow"/>
         </w:rPr>
-        <w:t>Users</w:t>
-      </w:r>
-      <w:r>
-        <w:t xml:space="preserve"> (</w:t>
-      </w:r>
-      <w:proofErr w:type="spellStart"/>
-      <w:r>
-        <w:t>UserPK</w:t>
-      </w:r>
-      <w:proofErr w:type="spellEnd"/>
-      <w:r>
-        <w:t xml:space="preserve"> INT NOT NULL </w:t>
-      </w:r>
-      <w:proofErr w:type="gramStart"/>
-      <w:r>
-        <w:t>IDENTITY(</w:t>
-      </w:r>
-      <w:proofErr w:type="gramEnd"/>
-      <w:r>
-        <w:t>1,1), Name varchar(20),email varchar(40),password varchar(20), gender char(1), PRIMARY KEY(</w:t>
-      </w:r>
-      <w:proofErr w:type="spellStart"/>
-      <w:r>
-        <w:t>UserPk</w:t>
-      </w:r>
-      <w:proofErr w:type="spellEnd"/>
-      <w:r>
-        <w:t>))</w:t>
-      </w:r>
-    </w:p>
-    <w:p/>
+      </w:pPr>
+      <w:r>
+        <w:rPr>
+          <w:highlight w:val="yellow"/>
+        </w:rPr>
+        <w:t>Password field deleted.</w:t>
+      </w:r>
+    </w:p>
+    <w:p>
+      <w:pPr>
+        <w:rPr>
+          <w:highlight w:val="yellow"/>
+        </w:rPr>
+      </w:pPr>
+      <w:r>
+        <w:rPr>
+          <w:highlight w:val="yellow"/>
+        </w:rPr>
+        <w:t>Salt field added</w:t>
+      </w:r>
+    </w:p>
+    <w:p>
+      <w:r>
+        <w:rPr>
+          <w:highlight w:val="yellow"/>
+        </w:rPr>
+        <w:t>Hash field added</w:t>
+      </w:r>
+      <w:bookmarkStart w:id="0" w:name="_GoBack"/>
+      <w:bookmarkEnd w:id="0"/>
+    </w:p>
     <w:p>
       <w:r>
         <w:t>2.</w:t>
@@ -376,7 +419,6 @@
     </w:p>
     <w:p>
       <w:r>
-        <w:lastRenderedPageBreak/>
         <w:t xml:space="preserve">CREATE TABLE </w:t>
       </w:r>
       <w:proofErr w:type="spellStart"/>
@@ -1828,8 +1870,6 @@
         </w:rPr>
         <w:t>gender</w:t>
       </w:r>
-      <w:bookmarkStart w:id="0" w:name="_GoBack"/>
-      <w:bookmarkEnd w:id="0"/>
       <w:r>
         <w:rPr>
           <w:rFonts w:ascii="Consolas" w:hAnsi="Consolas" w:cs="Consolas"/>

</xml_diff>

<commit_message>
email made unique - Alter table
</commit_message>
<xml_diff>
--- a/SQL Queries.docx
+++ b/SQL Queries.docx
@@ -41,160 +41,45 @@
         <w:t>Users</w:t>
       </w:r>
       <w:r>
-        <w:t xml:space="preserve"> (UserPK INT NOT NULL IDENTITY(1,1), Name varchar(20),email varchar(40),password varchar(20), gender char(1), PRIMARY KEY(UserPk))</w:t>
-      </w:r>
-    </w:p>
-    <w:p>
-      <w:r>
-        <w:rPr>
-          <w:highlight w:val="red"/>
-        </w:rPr>
-        <w:t>CHANGED</w:t>
-      </w:r>
-    </w:p>
-    <w:p>
-      <w:pPr>
-        <w:rPr>
-          <w:highlight w:val="yellow"/>
-        </w:rPr>
-      </w:pPr>
-      <w:r>
-        <w:rPr>
-          <w:highlight w:val="yellow"/>
-        </w:rPr>
-        <w:t>Password field deleted.</w:t>
-      </w:r>
-    </w:p>
-    <w:p>
-      <w:pPr>
-        <w:rPr>
-          <w:highlight w:val="yellow"/>
-        </w:rPr>
-      </w:pPr>
-      <w:r>
-        <w:rPr>
-          <w:highlight w:val="yellow"/>
-        </w:rPr>
-        <w:t>Salt field added</w:t>
-      </w:r>
-    </w:p>
-    <w:p>
-      <w:r>
-        <w:rPr>
-          <w:highlight w:val="yellow"/>
-        </w:rPr>
-        <w:t>Hash field added</w:t>
-      </w:r>
-    </w:p>
-    <w:p>
-      <w:r>
-        <w:t>2.</w:t>
-      </w:r>
-    </w:p>
-    <w:p>
-      <w:r>
-        <w:t xml:space="preserve">CREATE TABLE </w:t>
-      </w:r>
-      <w:r>
-        <w:rPr>
-          <w:highlight w:val="yellow"/>
-        </w:rPr>
-        <w:t>Home</w:t>
-      </w:r>
-      <w:r>
-        <w:t xml:space="preserve"> (HomePk INT NOT NULL IDENTITY(1,1), Announcement varchar(100), Home_Name varchar(20), Address varchar(40), Description varchar(100), no_of_member INT, length decimal(10,2), width decimal(10,2), AreaFK INT, PRIMARY KEY(HomePk))</w:t>
-      </w:r>
-    </w:p>
-    <w:p/>
-    <w:p>
-      <w:r>
-        <w:t>3.</w:t>
-      </w:r>
-    </w:p>
-    <w:p>
-      <w:r>
-        <w:t xml:space="preserve">CREATE TABLE </w:t>
-      </w:r>
-      <w:r>
-        <w:rPr>
-          <w:highlight w:val="yellow"/>
-        </w:rPr>
-        <w:t>Area</w:t>
-      </w:r>
-      <w:r>
-        <w:t xml:space="preserve"> (AreaPk INT NOT NULL IDENTITY(1,1), Name varchar(20), Description varchar(100), length decimal(10,2), width decimal(10,2), ActivityFk INT, PRIMARY KEY(AreaPk))</w:t>
-      </w:r>
-    </w:p>
-    <w:p/>
-    <w:p>
-      <w:r>
-        <w:t xml:space="preserve">4. </w:t>
-      </w:r>
-    </w:p>
-    <w:p>
-      <w:r>
-        <w:t xml:space="preserve">CREATE TABLE </w:t>
-      </w:r>
-      <w:r>
-        <w:rPr>
-          <w:highlight w:val="yellow"/>
-        </w:rPr>
-        <w:t>Activity</w:t>
-      </w:r>
-      <w:r>
-        <w:t xml:space="preserve"> (ActivityPk INT NOT NULL IDENTITY(1,1), Name varchar(20), Description varchar(100), no_of_member INT, completed INT, PRIMARY KEY(ActivityPk))</w:t>
-      </w:r>
-    </w:p>
-    <w:p>
-      <w:r>
-        <w:rPr>
-          <w:highlight w:val="red"/>
-        </w:rPr>
-        <w:t>CHANGED</w:t>
-      </w:r>
-    </w:p>
-    <w:p>
-      <w:pPr>
-        <w:rPr>
-          <w:highlight w:val="yellow"/>
-        </w:rPr>
-      </w:pPr>
-      <w:r>
-        <w:rPr>
-          <w:highlight w:val="yellow"/>
-        </w:rPr>
-        <w:t>completed</w:t>
-      </w:r>
-      <w:r>
-        <w:rPr>
-          <w:highlight w:val="yellow"/>
-        </w:rPr>
-        <w:t xml:space="preserve"> field deleted.</w:t>
-      </w:r>
-    </w:p>
-    <w:p>
-      <w:pPr>
-        <w:rPr>
-          <w:highlight w:val="yellow"/>
-        </w:rPr>
-      </w:pPr>
-      <w:r>
-        <w:rPr>
-          <w:highlight w:val="yellow"/>
-        </w:rPr>
-        <w:t>outcome</w:t>
-      </w:r>
-      <w:r>
-        <w:rPr>
-          <w:highlight w:val="yellow"/>
-        </w:rPr>
-        <w:t xml:space="preserve"> field added</w:t>
-      </w:r>
-      <w:r>
-        <w:rPr>
-          <w:highlight w:val="yellow"/>
-        </w:rPr>
-        <w:t xml:space="preserve"> (int)</w:t>
+        <w:t xml:space="preserve"> (</w:t>
+      </w:r>
+      <w:proofErr w:type="spellStart"/>
+      <w:r>
+        <w:t>UserPK</w:t>
+      </w:r>
+      <w:proofErr w:type="spellEnd"/>
+      <w:r>
+        <w:t xml:space="preserve"> INT NOT NULL </w:t>
+      </w:r>
+      <w:proofErr w:type="gramStart"/>
+      <w:r>
+        <w:t>IDENTITY(</w:t>
+      </w:r>
+      <w:proofErr w:type="gramEnd"/>
+      <w:r>
+        <w:t>1,1), Name varchar(20),email varchar(40)</w:t>
+      </w:r>
+      <w:r>
+        <w:t xml:space="preserve"> </w:t>
+      </w:r>
+      <w:proofErr w:type="spellStart"/>
+      <w:r>
+        <w:t>unique</w:t>
+      </w:r>
+      <w:r>
+        <w:t>,password</w:t>
+      </w:r>
+      <w:proofErr w:type="spellEnd"/>
+      <w:r>
+        <w:t xml:space="preserve"> varchar(20), gender char(1), PRIMARY KEY(</w:t>
+      </w:r>
+      <w:proofErr w:type="spellStart"/>
+      <w:r>
+        <w:t>UserPk</w:t>
+      </w:r>
+      <w:proofErr w:type="spellEnd"/>
+      <w:r>
+        <w:t>))</w:t>
       </w:r>
       <w:bookmarkStart w:id="0" w:name="_GoBack"/>
       <w:bookmarkEnd w:id="0"/>
@@ -202,6 +87,271 @@
     <w:p>
       <w:r>
         <w:rPr>
+          <w:highlight w:val="red"/>
+        </w:rPr>
+        <w:t>CHANGED</w:t>
+      </w:r>
+    </w:p>
+    <w:p>
+      <w:pPr>
+        <w:rPr>
+          <w:highlight w:val="yellow"/>
+        </w:rPr>
+      </w:pPr>
+      <w:r>
+        <w:rPr>
+          <w:highlight w:val="yellow"/>
+        </w:rPr>
+        <w:t>Password field deleted.</w:t>
+      </w:r>
+    </w:p>
+    <w:p>
+      <w:pPr>
+        <w:rPr>
+          <w:highlight w:val="yellow"/>
+        </w:rPr>
+      </w:pPr>
+      <w:r>
+        <w:rPr>
+          <w:highlight w:val="yellow"/>
+        </w:rPr>
+        <w:t>Salt field added</w:t>
+      </w:r>
+    </w:p>
+    <w:p>
+      <w:r>
+        <w:rPr>
+          <w:highlight w:val="yellow"/>
+        </w:rPr>
+        <w:t>Hash field added</w:t>
+      </w:r>
+    </w:p>
+    <w:p>
+      <w:r>
+        <w:t>2.</w:t>
+      </w:r>
+    </w:p>
+    <w:p>
+      <w:r>
+        <w:t xml:space="preserve">CREATE TABLE </w:t>
+      </w:r>
+      <w:r>
+        <w:rPr>
+          <w:highlight w:val="yellow"/>
+        </w:rPr>
+        <w:t>Home</w:t>
+      </w:r>
+      <w:r>
+        <w:t xml:space="preserve"> (</w:t>
+      </w:r>
+      <w:proofErr w:type="spellStart"/>
+      <w:r>
+        <w:t>HomePk</w:t>
+      </w:r>
+      <w:proofErr w:type="spellEnd"/>
+      <w:r>
+        <w:t xml:space="preserve"> INT NOT NULL IDENTITY(1,1), Announcement varchar(100), </w:t>
+      </w:r>
+      <w:proofErr w:type="spellStart"/>
+      <w:r>
+        <w:t>Home_Name</w:t>
+      </w:r>
+      <w:proofErr w:type="spellEnd"/>
+      <w:r>
+        <w:t xml:space="preserve"> </w:t>
+      </w:r>
+      <w:proofErr w:type="gramStart"/>
+      <w:r>
+        <w:t>varchar(</w:t>
+      </w:r>
+      <w:proofErr w:type="gramEnd"/>
+      <w:r>
+        <w:t xml:space="preserve">20), Address varchar(40), Description varchar(100), </w:t>
+      </w:r>
+      <w:proofErr w:type="spellStart"/>
+      <w:r>
+        <w:t>no_of_member</w:t>
+      </w:r>
+      <w:proofErr w:type="spellEnd"/>
+      <w:r>
+        <w:t xml:space="preserve"> INT, length decimal(10,2), width decimal(10,2), </w:t>
+      </w:r>
+      <w:proofErr w:type="spellStart"/>
+      <w:r>
+        <w:t>AreaFK</w:t>
+      </w:r>
+      <w:proofErr w:type="spellEnd"/>
+      <w:r>
+        <w:t xml:space="preserve"> INT, PRIMARY KEY(</w:t>
+      </w:r>
+      <w:proofErr w:type="spellStart"/>
+      <w:r>
+        <w:t>HomePk</w:t>
+      </w:r>
+      <w:proofErr w:type="spellEnd"/>
+      <w:r>
+        <w:t>))</w:t>
+      </w:r>
+    </w:p>
+    <w:p/>
+    <w:p>
+      <w:r>
+        <w:t>3.</w:t>
+      </w:r>
+    </w:p>
+    <w:p>
+      <w:r>
+        <w:t xml:space="preserve">CREATE TABLE </w:t>
+      </w:r>
+      <w:r>
+        <w:rPr>
+          <w:highlight w:val="yellow"/>
+        </w:rPr>
+        <w:t>Area</w:t>
+      </w:r>
+      <w:r>
+        <w:t xml:space="preserve"> (</w:t>
+      </w:r>
+      <w:proofErr w:type="spellStart"/>
+      <w:r>
+        <w:t>AreaPk</w:t>
+      </w:r>
+      <w:proofErr w:type="spellEnd"/>
+      <w:r>
+        <w:t xml:space="preserve"> INT NOT NULL </w:t>
+      </w:r>
+      <w:proofErr w:type="gramStart"/>
+      <w:r>
+        <w:t>IDENTITY(</w:t>
+      </w:r>
+      <w:proofErr w:type="gramEnd"/>
+      <w:r>
+        <w:t xml:space="preserve">1,1), Name varchar(20), Description varchar(100), length decimal(10,2), width decimal(10,2), </w:t>
+      </w:r>
+      <w:proofErr w:type="spellStart"/>
+      <w:r>
+        <w:t>ActivityFk</w:t>
+      </w:r>
+      <w:proofErr w:type="spellEnd"/>
+      <w:r>
+        <w:t xml:space="preserve"> INT, PRIMARY KEY(</w:t>
+      </w:r>
+      <w:proofErr w:type="spellStart"/>
+      <w:r>
+        <w:t>AreaPk</w:t>
+      </w:r>
+      <w:proofErr w:type="spellEnd"/>
+      <w:r>
+        <w:t>))</w:t>
+      </w:r>
+    </w:p>
+    <w:p/>
+    <w:p>
+      <w:r>
+        <w:t xml:space="preserve">4. </w:t>
+      </w:r>
+    </w:p>
+    <w:p>
+      <w:r>
+        <w:t xml:space="preserve">CREATE TABLE </w:t>
+      </w:r>
+      <w:r>
+        <w:rPr>
+          <w:highlight w:val="yellow"/>
+        </w:rPr>
+        <w:t>Activity</w:t>
+      </w:r>
+      <w:r>
+        <w:t xml:space="preserve"> (</w:t>
+      </w:r>
+      <w:proofErr w:type="spellStart"/>
+      <w:r>
+        <w:t>ActivityPk</w:t>
+      </w:r>
+      <w:proofErr w:type="spellEnd"/>
+      <w:r>
+        <w:t xml:space="preserve"> INT NOT NULL </w:t>
+      </w:r>
+      <w:proofErr w:type="gramStart"/>
+      <w:r>
+        <w:t>IDENTITY(</w:t>
+      </w:r>
+      <w:proofErr w:type="gramEnd"/>
+      <w:r>
+        <w:t xml:space="preserve">1,1), Name varchar(20), Description varchar(100), </w:t>
+      </w:r>
+      <w:proofErr w:type="spellStart"/>
+      <w:r>
+        <w:t>no_of_member</w:t>
+      </w:r>
+      <w:proofErr w:type="spellEnd"/>
+      <w:r>
+        <w:t xml:space="preserve"> INT, completed INT, PRIMARY KEY(</w:t>
+      </w:r>
+      <w:proofErr w:type="spellStart"/>
+      <w:r>
+        <w:t>ActivityPk</w:t>
+      </w:r>
+      <w:proofErr w:type="spellEnd"/>
+      <w:r>
+        <w:t>))</w:t>
+      </w:r>
+    </w:p>
+    <w:p>
+      <w:r>
+        <w:rPr>
+          <w:highlight w:val="red"/>
+        </w:rPr>
+        <w:t>CHANGED</w:t>
+      </w:r>
+    </w:p>
+    <w:p>
+      <w:pPr>
+        <w:rPr>
+          <w:highlight w:val="yellow"/>
+        </w:rPr>
+      </w:pPr>
+      <w:r>
+        <w:rPr>
+          <w:highlight w:val="yellow"/>
+        </w:rPr>
+        <w:t>completed</w:t>
+      </w:r>
+      <w:r>
+        <w:rPr>
+          <w:highlight w:val="yellow"/>
+        </w:rPr>
+        <w:t xml:space="preserve"> field deleted.</w:t>
+      </w:r>
+    </w:p>
+    <w:p>
+      <w:pPr>
+        <w:rPr>
+          <w:highlight w:val="yellow"/>
+        </w:rPr>
+      </w:pPr>
+      <w:r>
+        <w:rPr>
+          <w:highlight w:val="yellow"/>
+        </w:rPr>
+        <w:t>outcome</w:t>
+      </w:r>
+      <w:r>
+        <w:rPr>
+          <w:highlight w:val="yellow"/>
+        </w:rPr>
+        <w:t xml:space="preserve"> field added</w:t>
+      </w:r>
+      <w:r>
+        <w:rPr>
+          <w:highlight w:val="yellow"/>
+        </w:rPr>
+        <w:t xml:space="preserve"> (int)</w:t>
+      </w:r>
+    </w:p>
+    <w:p>
+      <w:r>
+        <w:rPr>
           <w:highlight w:val="green"/>
         </w:rPr>
         <w:t>Alter Table (Applying Key</w:t>
@@ -232,7 +382,36 @@
         <w:t>ALTER TABLE Home</w:t>
       </w:r>
       <w:r>
-        <w:t xml:space="preserve"> ADD CONSTRAINT HomeAreaFK FOREIGN KEY(AreaFk) REFERENCES Area(AreaPk)</w:t>
+        <w:t xml:space="preserve"> ADD CONSTRAINT </w:t>
+      </w:r>
+      <w:proofErr w:type="spellStart"/>
+      <w:r>
+        <w:t>HomeAreaFK</w:t>
+      </w:r>
+      <w:proofErr w:type="spellEnd"/>
+      <w:r>
+        <w:t xml:space="preserve"> FOREIGN KEY(</w:t>
+      </w:r>
+      <w:proofErr w:type="spellStart"/>
+      <w:r>
+        <w:t>AreaFk</w:t>
+      </w:r>
+      <w:proofErr w:type="spellEnd"/>
+      <w:r>
+        <w:t xml:space="preserve">) REFERENCES </w:t>
+      </w:r>
+      <w:proofErr w:type="gramStart"/>
+      <w:r>
+        <w:t>Area(</w:t>
+      </w:r>
+      <w:proofErr w:type="spellStart"/>
+      <w:proofErr w:type="gramEnd"/>
+      <w:r>
+        <w:t>AreaPk</w:t>
+      </w:r>
+      <w:proofErr w:type="spellEnd"/>
+      <w:r>
+        <w:t>)</w:t>
       </w:r>
     </w:p>
     <w:p/>
@@ -250,7 +429,36 @@
         <w:t>ALTER TABLE Area</w:t>
       </w:r>
       <w:r>
-        <w:t xml:space="preserve"> ADD CONSTRAINT AreaActivityFK FOREIGN KEY(ActivityFk) REFERENCES Activity(ActivityPk)</w:t>
+        <w:t xml:space="preserve"> ADD CONSTRAINT </w:t>
+      </w:r>
+      <w:proofErr w:type="spellStart"/>
+      <w:r>
+        <w:t>AreaActivityFK</w:t>
+      </w:r>
+      <w:proofErr w:type="spellEnd"/>
+      <w:r>
+        <w:t xml:space="preserve"> FOREIGN KEY(</w:t>
+      </w:r>
+      <w:proofErr w:type="spellStart"/>
+      <w:r>
+        <w:t>ActivityFk</w:t>
+      </w:r>
+      <w:proofErr w:type="spellEnd"/>
+      <w:r>
+        <w:t xml:space="preserve">) REFERENCES </w:t>
+      </w:r>
+      <w:proofErr w:type="gramStart"/>
+      <w:r>
+        <w:t>Activity(</w:t>
+      </w:r>
+      <w:proofErr w:type="spellStart"/>
+      <w:proofErr w:type="gramEnd"/>
+      <w:r>
+        <w:t>ActivityPk</w:t>
+      </w:r>
+      <w:proofErr w:type="spellEnd"/>
+      <w:r>
+        <w:t>)</w:t>
       </w:r>
     </w:p>
     <w:p/>
@@ -286,14 +494,80 @@
       <w:r>
         <w:t xml:space="preserve">CREATE TABLE </w:t>
       </w:r>
+      <w:proofErr w:type="spellStart"/>
       <w:r>
         <w:rPr>
           <w:highlight w:val="yellow"/>
         </w:rPr>
         <w:t>UserHome</w:t>
       </w:r>
-      <w:r>
-        <w:t xml:space="preserve"> (UserPk INT, HomePk INT, Permission char(1), FOREIGN KEY(UserPk) REFERENCES Users(UserPk), FOREIGN KEY(HomePk) REFERENCES Home(HomePk), PRIMARY KEY(UserPk,HomePk) )</w:t>
+      <w:proofErr w:type="spellEnd"/>
+      <w:r>
+        <w:t xml:space="preserve"> (</w:t>
+      </w:r>
+      <w:proofErr w:type="spellStart"/>
+      <w:r>
+        <w:t>UserPk</w:t>
+      </w:r>
+      <w:proofErr w:type="spellEnd"/>
+      <w:r>
+        <w:t xml:space="preserve"> INT, </w:t>
+      </w:r>
+      <w:proofErr w:type="spellStart"/>
+      <w:r>
+        <w:t>HomePk</w:t>
+      </w:r>
+      <w:proofErr w:type="spellEnd"/>
+      <w:r>
+        <w:t xml:space="preserve"> INT, Permission </w:t>
+      </w:r>
+      <w:proofErr w:type="gramStart"/>
+      <w:r>
+        <w:t>char(</w:t>
+      </w:r>
+      <w:proofErr w:type="gramEnd"/>
+      <w:r>
+        <w:t>1), FOREIGN KEY(</w:t>
+      </w:r>
+      <w:proofErr w:type="spellStart"/>
+      <w:r>
+        <w:t>UserPk</w:t>
+      </w:r>
+      <w:proofErr w:type="spellEnd"/>
+      <w:r>
+        <w:t>) REFERENCES Users(</w:t>
+      </w:r>
+      <w:proofErr w:type="spellStart"/>
+      <w:r>
+        <w:t>UserPk</w:t>
+      </w:r>
+      <w:proofErr w:type="spellEnd"/>
+      <w:r>
+        <w:t>), FOREIGN KEY(</w:t>
+      </w:r>
+      <w:proofErr w:type="spellStart"/>
+      <w:r>
+        <w:t>HomePk</w:t>
+      </w:r>
+      <w:proofErr w:type="spellEnd"/>
+      <w:r>
+        <w:t>) REFERENCES Home(</w:t>
+      </w:r>
+      <w:proofErr w:type="spellStart"/>
+      <w:r>
+        <w:t>HomePk</w:t>
+      </w:r>
+      <w:proofErr w:type="spellEnd"/>
+      <w:r>
+        <w:t>), PRIMARY KEY(</w:t>
+      </w:r>
+      <w:proofErr w:type="spellStart"/>
+      <w:r>
+        <w:t>UserPk,HomePk</w:t>
+      </w:r>
+      <w:proofErr w:type="spellEnd"/>
+      <w:r>
+        <w:t>) )</w:t>
       </w:r>
     </w:p>
     <w:p/>
@@ -306,14 +580,77 @@
       <w:r>
         <w:t xml:space="preserve">CREATE TABLE </w:t>
       </w:r>
+      <w:proofErr w:type="spellStart"/>
       <w:r>
         <w:rPr>
           <w:highlight w:val="yellow"/>
         </w:rPr>
         <w:t>UserActivity</w:t>
       </w:r>
-      <w:r>
-        <w:t xml:space="preserve"> (UserPk INT, ActivityPk INT, FOREIGN KEY(UserPk) REFERENCES Users(UserPk), FOREIGN KEY(ActivityPk) REFERENCES Activity(ActivityPk), PRIMARY KEY(UserPk,ActivityPk) )</w:t>
+      <w:proofErr w:type="spellEnd"/>
+      <w:r>
+        <w:t xml:space="preserve"> (</w:t>
+      </w:r>
+      <w:proofErr w:type="spellStart"/>
+      <w:r>
+        <w:t>UserPk</w:t>
+      </w:r>
+      <w:proofErr w:type="spellEnd"/>
+      <w:r>
+        <w:t xml:space="preserve"> INT, </w:t>
+      </w:r>
+      <w:proofErr w:type="spellStart"/>
+      <w:r>
+        <w:t>ActivityPk</w:t>
+      </w:r>
+      <w:proofErr w:type="spellEnd"/>
+      <w:r>
+        <w:t xml:space="preserve"> INT, FOREIGN KEY(</w:t>
+      </w:r>
+      <w:proofErr w:type="spellStart"/>
+      <w:r>
+        <w:t>UserPk</w:t>
+      </w:r>
+      <w:proofErr w:type="spellEnd"/>
+      <w:r>
+        <w:t xml:space="preserve">) REFERENCES </w:t>
+      </w:r>
+      <w:proofErr w:type="gramStart"/>
+      <w:r>
+        <w:t>Users(</w:t>
+      </w:r>
+      <w:proofErr w:type="spellStart"/>
+      <w:proofErr w:type="gramEnd"/>
+      <w:r>
+        <w:t>UserPk</w:t>
+      </w:r>
+      <w:proofErr w:type="spellEnd"/>
+      <w:r>
+        <w:t>), FOREIGN KEY(</w:t>
+      </w:r>
+      <w:proofErr w:type="spellStart"/>
+      <w:r>
+        <w:t>ActivityPk</w:t>
+      </w:r>
+      <w:proofErr w:type="spellEnd"/>
+      <w:r>
+        <w:t>) REFERENCES Activity(</w:t>
+      </w:r>
+      <w:proofErr w:type="spellStart"/>
+      <w:r>
+        <w:t>ActivityPk</w:t>
+      </w:r>
+      <w:proofErr w:type="spellEnd"/>
+      <w:r>
+        <w:t>), PRIMARY KEY(</w:t>
+      </w:r>
+      <w:proofErr w:type="spellStart"/>
+      <w:r>
+        <w:t>UserPk,ActivityPk</w:t>
+      </w:r>
+      <w:proofErr w:type="spellEnd"/>
+      <w:r>
+        <w:t>) )</w:t>
       </w:r>
     </w:p>
     <w:p/>
@@ -379,7 +716,27 @@
           <w:sz w:val="19"/>
           <w:szCs w:val="19"/>
         </w:rPr>
-        <w:t xml:space="preserve"> (Announcement , Home_Name , Address , Description , length , width ) VALUES ("</w:t>
+        <w:t xml:space="preserve"> (Announcement , </w:t>
+      </w:r>
+      <w:proofErr w:type="spellStart"/>
+      <w:r>
+        <w:rPr>
+          <w:rFonts w:ascii="Consolas" w:hAnsi="Consolas" w:cs="Consolas"/>
+          <w:color w:val="A31515"/>
+          <w:sz w:val="19"/>
+          <w:szCs w:val="19"/>
+        </w:rPr>
+        <w:t>Home_Name</w:t>
+      </w:r>
+      <w:proofErr w:type="spellEnd"/>
+      <w:r>
+        <w:rPr>
+          <w:rFonts w:ascii="Consolas" w:hAnsi="Consolas" w:cs="Consolas"/>
+          <w:color w:val="A31515"/>
+          <w:sz w:val="19"/>
+          <w:szCs w:val="19"/>
+        </w:rPr>
+        <w:t xml:space="preserve"> , Address , Description , length , width ) VALUES ("</w:t>
       </w:r>
       <w:r>
         <w:rPr>
@@ -481,6 +838,7 @@
         </w:rPr>
         <w:t xml:space="preserve"> + </w:t>
       </w:r>
+      <w:proofErr w:type="spellStart"/>
       <w:r>
         <w:rPr>
           <w:rFonts w:ascii="Consolas" w:hAnsi="Consolas" w:cs="Consolas"/>
@@ -491,6 +849,7 @@
         </w:rPr>
         <w:t>name_home</w:t>
       </w:r>
+      <w:proofErr w:type="spellEnd"/>
       <w:r>
         <w:rPr>
           <w:rFonts w:ascii="Consolas" w:hAnsi="Consolas" w:cs="Consolas"/>
@@ -554,6 +913,7 @@
         </w:rPr>
         <w:t xml:space="preserve"> + </w:t>
       </w:r>
+      <w:proofErr w:type="spellStart"/>
       <w:r>
         <w:rPr>
           <w:rFonts w:ascii="Consolas" w:hAnsi="Consolas" w:cs="Consolas"/>
@@ -564,6 +924,7 @@
         </w:rPr>
         <w:t>address_home</w:t>
       </w:r>
+      <w:proofErr w:type="spellEnd"/>
       <w:r>
         <w:rPr>
           <w:rFonts w:ascii="Consolas" w:hAnsi="Consolas" w:cs="Consolas"/>
@@ -627,6 +988,7 @@
         </w:rPr>
         <w:t xml:space="preserve"> + </w:t>
       </w:r>
+      <w:proofErr w:type="spellStart"/>
       <w:r>
         <w:rPr>
           <w:rFonts w:ascii="Consolas" w:hAnsi="Consolas" w:cs="Consolas"/>
@@ -637,6 +999,7 @@
         </w:rPr>
         <w:t>description_home</w:t>
       </w:r>
+      <w:proofErr w:type="spellEnd"/>
       <w:r>
         <w:rPr>
           <w:rFonts w:ascii="Consolas" w:hAnsi="Consolas" w:cs="Consolas"/>
@@ -682,6 +1045,7 @@
         </w:rPr>
         <w:t xml:space="preserve"> + </w:t>
       </w:r>
+      <w:proofErr w:type="spellStart"/>
       <w:r>
         <w:rPr>
           <w:rFonts w:ascii="Consolas" w:hAnsi="Consolas" w:cs="Consolas"/>
@@ -692,6 +1056,7 @@
         </w:rPr>
         <w:t>length_of_home</w:t>
       </w:r>
+      <w:proofErr w:type="spellEnd"/>
       <w:r>
         <w:rPr>
           <w:rFonts w:ascii="Consolas" w:hAnsi="Consolas" w:cs="Consolas"/>
@@ -719,6 +1084,7 @@
         </w:rPr>
         <w:t xml:space="preserve"> + </w:t>
       </w:r>
+      <w:proofErr w:type="spellStart"/>
       <w:r>
         <w:rPr>
           <w:rFonts w:ascii="Consolas" w:hAnsi="Consolas" w:cs="Consolas"/>
@@ -729,6 +1095,7 @@
         </w:rPr>
         <w:t>width_of_home</w:t>
       </w:r>
+      <w:proofErr w:type="spellEnd"/>
       <w:r>
         <w:rPr>
           <w:rFonts w:ascii="Consolas" w:hAnsi="Consolas" w:cs="Consolas"/>
@@ -841,6 +1208,7 @@
         </w:rPr>
         <w:t xml:space="preserve"> + </w:t>
       </w:r>
+      <w:proofErr w:type="spellStart"/>
       <w:r>
         <w:rPr>
           <w:rFonts w:ascii="Consolas" w:hAnsi="Consolas" w:cs="Consolas"/>
@@ -851,6 +1219,7 @@
         </w:rPr>
         <w:t>name_area</w:t>
       </w:r>
+      <w:proofErr w:type="spellEnd"/>
       <w:r>
         <w:rPr>
           <w:rFonts w:ascii="Consolas" w:hAnsi="Consolas" w:cs="Consolas"/>
@@ -914,6 +1283,7 @@
         </w:rPr>
         <w:t xml:space="preserve"> + </w:t>
       </w:r>
+      <w:proofErr w:type="spellStart"/>
       <w:r>
         <w:rPr>
           <w:rFonts w:ascii="Consolas" w:hAnsi="Consolas" w:cs="Consolas"/>
@@ -924,6 +1294,7 @@
         </w:rPr>
         <w:t>description_area</w:t>
       </w:r>
+      <w:proofErr w:type="spellEnd"/>
       <w:r>
         <w:rPr>
           <w:rFonts w:ascii="Consolas" w:hAnsi="Consolas" w:cs="Consolas"/>
@@ -969,6 +1340,7 @@
         </w:rPr>
         <w:t xml:space="preserve"> + </w:t>
       </w:r>
+      <w:proofErr w:type="spellStart"/>
       <w:r>
         <w:rPr>
           <w:rFonts w:ascii="Consolas" w:hAnsi="Consolas" w:cs="Consolas"/>
@@ -979,6 +1351,7 @@
         </w:rPr>
         <w:t>length_of_area</w:t>
       </w:r>
+      <w:proofErr w:type="spellEnd"/>
       <w:r>
         <w:rPr>
           <w:rFonts w:ascii="Consolas" w:hAnsi="Consolas" w:cs="Consolas"/>
@@ -1006,6 +1379,7 @@
         </w:rPr>
         <w:t xml:space="preserve"> + </w:t>
       </w:r>
+      <w:proofErr w:type="spellStart"/>
       <w:r>
         <w:rPr>
           <w:rFonts w:ascii="Consolas" w:hAnsi="Consolas" w:cs="Consolas"/>
@@ -1016,6 +1390,7 @@
         </w:rPr>
         <w:t>width_of_area</w:t>
       </w:r>
+      <w:proofErr w:type="spellEnd"/>
       <w:r>
         <w:rPr>
           <w:rFonts w:ascii="Consolas" w:hAnsi="Consolas" w:cs="Consolas"/>
@@ -1109,6 +1484,7 @@
         </w:rPr>
         <w:t xml:space="preserve"> + </w:t>
       </w:r>
+      <w:proofErr w:type="spellStart"/>
       <w:r>
         <w:rPr>
           <w:rFonts w:ascii="Consolas" w:hAnsi="Consolas" w:cs="Consolas"/>
@@ -1119,6 +1495,7 @@
         </w:rPr>
         <w:t>name_activity</w:t>
       </w:r>
+      <w:proofErr w:type="spellEnd"/>
       <w:r>
         <w:rPr>
           <w:rFonts w:ascii="Consolas" w:hAnsi="Consolas" w:cs="Consolas"/>

</xml_diff>

<commit_message>
minor model changes and users are now added to the home with admin rights after its creation!
</commit_message>
<xml_diff>
--- a/SQL Queries.docx
+++ b/SQL Queries.docx
@@ -49,7 +49,15 @@
       </w:r>
       <w:proofErr w:type="spellEnd"/>
       <w:r>
-        <w:t xml:space="preserve"> INT NOT NULL IDENTITY(1,1), Name varchar(20),email varchar(40)</w:t>
+        <w:t xml:space="preserve"> INT NOT NULL </w:t>
+      </w:r>
+      <w:proofErr w:type="gramStart"/>
+      <w:r>
+        <w:t>IDENTITY(</w:t>
+      </w:r>
+      <w:proofErr w:type="gramEnd"/>
+      <w:r>
+        <w:t>1,1), Name varchar(20),email varchar(40)</w:t>
       </w:r>
       <w:r>
         <w:t xml:space="preserve"> </w:t>
@@ -154,966 +162,2215 @@
         <w:t xml:space="preserve"> unique</w:t>
       </w:r>
       <w:r>
-        <w:t xml:space="preserve">, </w:t>
-      </w:r>
+        <w:t xml:space="preserve">, Address varchar(40), Description varchar(100), </w:t>
+      </w:r>
+      <w:proofErr w:type="spellStart"/>
+      <w:r>
+        <w:t>no_of_member</w:t>
+      </w:r>
+      <w:proofErr w:type="spellEnd"/>
+      <w:r>
+        <w:t xml:space="preserve"> INT, length decimal(10,2), width decimal(10,2), </w:t>
+      </w:r>
+      <w:proofErr w:type="spellStart"/>
+      <w:r>
+        <w:t>AreaFK</w:t>
+      </w:r>
+      <w:proofErr w:type="spellEnd"/>
+      <w:r>
+        <w:t xml:space="preserve"> INT, PRIMARY KEY(</w:t>
+      </w:r>
+      <w:proofErr w:type="spellStart"/>
+      <w:r>
+        <w:t>HomePk</w:t>
+      </w:r>
+      <w:proofErr w:type="spellEnd"/>
+      <w:r>
+        <w:t>))</w:t>
+      </w:r>
+    </w:p>
+    <w:p/>
+    <w:p>
+      <w:r>
+        <w:t>3.</w:t>
+      </w:r>
+    </w:p>
+    <w:p>
+      <w:r>
+        <w:t xml:space="preserve">CREATE TABLE </w:t>
+      </w:r>
+      <w:r>
+        <w:rPr>
+          <w:highlight w:val="yellow"/>
+        </w:rPr>
+        <w:t>Area</w:t>
+      </w:r>
+      <w:r>
+        <w:t xml:space="preserve"> (</w:t>
+      </w:r>
+      <w:proofErr w:type="spellStart"/>
+      <w:r>
+        <w:t>AreaPk</w:t>
+      </w:r>
+      <w:proofErr w:type="spellEnd"/>
+      <w:r>
+        <w:t xml:space="preserve"> INT NOT NULL </w:t>
+      </w:r>
+      <w:proofErr w:type="gramStart"/>
+      <w:r>
+        <w:t>IDENTITY(</w:t>
+      </w:r>
+      <w:proofErr w:type="gramEnd"/>
+      <w:r>
+        <w:t xml:space="preserve">1,1), Name varchar(20), Description varchar(100), length decimal(10,2), width decimal(10,2), </w:t>
+      </w:r>
+      <w:proofErr w:type="spellStart"/>
+      <w:r>
+        <w:t>ActivityFk</w:t>
+      </w:r>
+      <w:proofErr w:type="spellEnd"/>
+      <w:r>
+        <w:t xml:space="preserve"> INT, PRIMARY KEY(</w:t>
+      </w:r>
+      <w:proofErr w:type="spellStart"/>
+      <w:r>
+        <w:t>AreaPk</w:t>
+      </w:r>
+      <w:proofErr w:type="spellEnd"/>
+      <w:r>
+        <w:t>))</w:t>
+      </w:r>
+    </w:p>
+    <w:p/>
+    <w:p>
+      <w:r>
+        <w:t xml:space="preserve">4. </w:t>
+      </w:r>
+    </w:p>
+    <w:p>
+      <w:r>
+        <w:t xml:space="preserve">CREATE TABLE </w:t>
+      </w:r>
+      <w:r>
+        <w:rPr>
+          <w:highlight w:val="yellow"/>
+        </w:rPr>
+        <w:t>Activity</w:t>
+      </w:r>
+      <w:r>
+        <w:t xml:space="preserve"> (</w:t>
+      </w:r>
+      <w:proofErr w:type="spellStart"/>
+      <w:r>
+        <w:t>ActivityPk</w:t>
+      </w:r>
+      <w:proofErr w:type="spellEnd"/>
+      <w:r>
+        <w:t xml:space="preserve"> INT NOT NULL </w:t>
+      </w:r>
+      <w:proofErr w:type="gramStart"/>
+      <w:r>
+        <w:t>IDENTITY(</w:t>
+      </w:r>
+      <w:proofErr w:type="gramEnd"/>
+      <w:r>
+        <w:t xml:space="preserve">1,1), Name varchar(20), Description varchar(100), </w:t>
+      </w:r>
+      <w:proofErr w:type="spellStart"/>
+      <w:r>
+        <w:t>no_of_member</w:t>
+      </w:r>
+      <w:proofErr w:type="spellEnd"/>
+      <w:r>
+        <w:t xml:space="preserve"> INT, completed INT, PRIMARY KEY(</w:t>
+      </w:r>
+      <w:proofErr w:type="spellStart"/>
+      <w:r>
+        <w:t>ActivityPk</w:t>
+      </w:r>
+      <w:proofErr w:type="spellEnd"/>
+      <w:r>
+        <w:t>))</w:t>
+      </w:r>
+    </w:p>
+    <w:p>
+      <w:r>
+        <w:rPr>
+          <w:highlight w:val="red"/>
+        </w:rPr>
+        <w:t>CHANGED</w:t>
+      </w:r>
+    </w:p>
+    <w:p>
+      <w:pPr>
+        <w:rPr>
+          <w:highlight w:val="yellow"/>
+        </w:rPr>
+      </w:pPr>
+      <w:r>
+        <w:rPr>
+          <w:highlight w:val="yellow"/>
+        </w:rPr>
+        <w:t>completed</w:t>
+      </w:r>
+      <w:r>
+        <w:rPr>
+          <w:highlight w:val="yellow"/>
+        </w:rPr>
+        <w:t xml:space="preserve"> field deleted.</w:t>
+      </w:r>
+    </w:p>
+    <w:p>
+      <w:pPr>
+        <w:rPr>
+          <w:highlight w:val="yellow"/>
+        </w:rPr>
+      </w:pPr>
+      <w:r>
+        <w:rPr>
+          <w:highlight w:val="yellow"/>
+        </w:rPr>
+        <w:t>outcome</w:t>
+      </w:r>
+      <w:r>
+        <w:rPr>
+          <w:highlight w:val="yellow"/>
+        </w:rPr>
+        <w:t xml:space="preserve"> field added</w:t>
+      </w:r>
+      <w:r>
+        <w:rPr>
+          <w:highlight w:val="yellow"/>
+        </w:rPr>
+        <w:t xml:space="preserve"> (int)</w:t>
+      </w:r>
+    </w:p>
+    <w:p>
+      <w:r>
+        <w:rPr>
+          <w:highlight w:val="green"/>
+        </w:rPr>
+        <w:t>Alter Table (Applying Key</w:t>
+      </w:r>
+      <w:r>
+        <w:rPr>
+          <w:highlight w:val="green"/>
+        </w:rPr>
+        <w:t>s)</w:t>
+      </w:r>
+      <w:r>
+        <w:rPr>
+          <w:highlight w:val="green"/>
+        </w:rPr>
+        <w:t xml:space="preserve"> -&gt;</w:t>
+      </w:r>
+    </w:p>
+    <w:p>
+      <w:r>
+        <w:t>1.</w:t>
+      </w:r>
+    </w:p>
+    <w:p>
+      <w:r>
+        <w:rPr>
+          <w:highlight w:val="yellow"/>
+        </w:rPr>
+        <w:t>ALTER TABLE Home</w:t>
+      </w:r>
+      <w:r>
+        <w:t xml:space="preserve"> ADD CONSTRAINT </w:t>
+      </w:r>
+      <w:proofErr w:type="spellStart"/>
+      <w:r>
+        <w:t>HomeAreaFK</w:t>
+      </w:r>
+      <w:proofErr w:type="spellEnd"/>
+      <w:r>
+        <w:t xml:space="preserve"> FOREIGN KEY(</w:t>
+      </w:r>
+      <w:proofErr w:type="spellStart"/>
+      <w:r>
+        <w:t>AreaFk</w:t>
+      </w:r>
+      <w:proofErr w:type="spellEnd"/>
+      <w:r>
+        <w:t xml:space="preserve">) REFERENCES </w:t>
+      </w:r>
+      <w:proofErr w:type="gramStart"/>
+      <w:r>
+        <w:t>Area(</w:t>
+      </w:r>
+      <w:proofErr w:type="spellStart"/>
+      <w:proofErr w:type="gramEnd"/>
+      <w:r>
+        <w:t>AreaPk</w:t>
+      </w:r>
+      <w:proofErr w:type="spellEnd"/>
+      <w:r>
+        <w:t>)</w:t>
+      </w:r>
+    </w:p>
+    <w:p/>
+    <w:p>
+      <w:r>
+        <w:t>2.</w:t>
+      </w:r>
+    </w:p>
+    <w:p>
+      <w:r>
+        <w:rPr>
+          <w:highlight w:val="yellow"/>
+        </w:rPr>
+        <w:lastRenderedPageBreak/>
+        <w:t>ALTER TABLE Area</w:t>
+      </w:r>
+      <w:r>
+        <w:t xml:space="preserve"> ADD CONSTRAINT </w:t>
+      </w:r>
+      <w:proofErr w:type="spellStart"/>
+      <w:r>
+        <w:t>AreaActivityFK</w:t>
+      </w:r>
+      <w:proofErr w:type="spellEnd"/>
+      <w:r>
+        <w:t xml:space="preserve"> FOREIGN KEY(</w:t>
+      </w:r>
+      <w:proofErr w:type="spellStart"/>
+      <w:r>
+        <w:t>ActivityFk</w:t>
+      </w:r>
+      <w:proofErr w:type="spellEnd"/>
+      <w:r>
+        <w:t xml:space="preserve">) REFERENCES </w:t>
+      </w:r>
+      <w:proofErr w:type="gramStart"/>
+      <w:r>
+        <w:t>Activity(</w:t>
+      </w:r>
+      <w:proofErr w:type="spellStart"/>
+      <w:proofErr w:type="gramEnd"/>
+      <w:r>
+        <w:t>ActivityPk</w:t>
+      </w:r>
+      <w:proofErr w:type="spellEnd"/>
+      <w:r>
+        <w:t>)</w:t>
+      </w:r>
+    </w:p>
+    <w:p/>
+    <w:p>
+      <w:r>
+        <w:rPr>
+          <w:highlight w:val="green"/>
+        </w:rPr>
+        <w:t>Bridge Tables</w:t>
+      </w:r>
+      <w:r>
+        <w:rPr>
+          <w:highlight w:val="green"/>
+        </w:rPr>
+        <w:t xml:space="preserve"> Creation</w:t>
+      </w:r>
+      <w:r>
+        <w:rPr>
+          <w:highlight w:val="green"/>
+        </w:rPr>
+        <w:t xml:space="preserve"> -&gt;</w:t>
+      </w:r>
+      <w:r>
+        <w:t xml:space="preserve"> </w:t>
+      </w:r>
+    </w:p>
+    <w:p>
+      <w:r>
+        <w:t>1.</w:t>
+      </w:r>
+    </w:p>
+    <w:p>
+      <w:r>
+        <w:rPr>
+          <w:highlight w:val="red"/>
+        </w:rPr>
+        <w:t>[DELETED]</w:t>
+      </w:r>
+      <w:r>
+        <w:t xml:space="preserve"> </w:t>
+      </w:r>
+    </w:p>
+    <w:p>
+      <w:r>
+        <w:t xml:space="preserve">CREATE TABLE </w:t>
+      </w:r>
+      <w:proofErr w:type="spellStart"/>
+      <w:r>
+        <w:rPr>
+          <w:highlight w:val="yellow"/>
+        </w:rPr>
+        <w:t>UserHome</w:t>
+      </w:r>
+      <w:proofErr w:type="spellEnd"/>
+      <w:r>
+        <w:t xml:space="preserve"> (</w:t>
+      </w:r>
+      <w:proofErr w:type="spellStart"/>
+      <w:r>
+        <w:t>UserPk</w:t>
+      </w:r>
+      <w:proofErr w:type="spellEnd"/>
+      <w:r>
+        <w:t xml:space="preserve"> INT, </w:t>
+      </w:r>
+      <w:proofErr w:type="spellStart"/>
+      <w:r>
+        <w:t>HomePk</w:t>
+      </w:r>
+      <w:proofErr w:type="spellEnd"/>
+      <w:r>
+        <w:t xml:space="preserve"> INT, Permission </w:t>
+      </w:r>
+      <w:proofErr w:type="gramStart"/>
+      <w:r>
+        <w:t>char(</w:t>
+      </w:r>
+      <w:proofErr w:type="gramEnd"/>
+      <w:r>
+        <w:t>1), FOREIGN KEY(</w:t>
+      </w:r>
+      <w:proofErr w:type="spellStart"/>
+      <w:r>
+        <w:t>UserPk</w:t>
+      </w:r>
+      <w:proofErr w:type="spellEnd"/>
+      <w:r>
+        <w:t>) REFERENCES Users(</w:t>
+      </w:r>
+      <w:proofErr w:type="spellStart"/>
+      <w:r>
+        <w:t>UserPk</w:t>
+      </w:r>
+      <w:proofErr w:type="spellEnd"/>
+      <w:r>
+        <w:t>), FOREIGN KEY(</w:t>
+      </w:r>
+      <w:proofErr w:type="spellStart"/>
+      <w:r>
+        <w:t>HomePk</w:t>
+      </w:r>
+      <w:proofErr w:type="spellEnd"/>
+      <w:r>
+        <w:t>) REFERENCES Home(</w:t>
+      </w:r>
+      <w:proofErr w:type="spellStart"/>
+      <w:r>
+        <w:t>HomePk</w:t>
+      </w:r>
+      <w:proofErr w:type="spellEnd"/>
+      <w:r>
+        <w:t>), PRIMARY KEY(</w:t>
+      </w:r>
+      <w:proofErr w:type="spellStart"/>
+      <w:r>
+        <w:t>UserPk,HomePk</w:t>
+      </w:r>
+      <w:proofErr w:type="spellEnd"/>
+      <w:r>
+        <w:t>) )</w:t>
+      </w:r>
+    </w:p>
+    <w:p/>
+    <w:p>
+      <w:pPr>
+        <w:autoSpaceDE w:val="0"/>
+        <w:autoSpaceDN w:val="0"/>
+        <w:adjustRightInd w:val="0"/>
+        <w:spacing w:after="0" w:line="240" w:lineRule="auto"/>
+        <w:rPr>
+          <w:rFonts w:ascii="Consolas" w:hAnsi="Consolas" w:cs="Consolas"/>
+          <w:color w:val="000000"/>
+          <w:sz w:val="19"/>
+          <w:szCs w:val="19"/>
+        </w:rPr>
+      </w:pPr>
+      <w:r>
+        <w:rPr>
+          <w:rFonts w:ascii="Consolas" w:hAnsi="Consolas" w:cs="Consolas"/>
+          <w:color w:val="0000FF"/>
+          <w:sz w:val="19"/>
+          <w:szCs w:val="19"/>
+        </w:rPr>
+        <w:t>alter</w:t>
+      </w:r>
+      <w:r>
+        <w:rPr>
+          <w:rFonts w:ascii="Consolas" w:hAnsi="Consolas" w:cs="Consolas"/>
+          <w:color w:val="000000"/>
+          <w:sz w:val="19"/>
+          <w:szCs w:val="19"/>
+        </w:rPr>
+        <w:t xml:space="preserve"> </w:t>
+      </w:r>
+      <w:r>
+        <w:rPr>
+          <w:rFonts w:ascii="Consolas" w:hAnsi="Consolas" w:cs="Consolas"/>
+          <w:color w:val="0000FF"/>
+          <w:sz w:val="19"/>
+          <w:szCs w:val="19"/>
+        </w:rPr>
+        <w:t>table</w:t>
+      </w:r>
+      <w:r>
+        <w:rPr>
+          <w:rFonts w:ascii="Consolas" w:hAnsi="Consolas" w:cs="Consolas"/>
+          <w:color w:val="000000"/>
+          <w:sz w:val="19"/>
+          <w:szCs w:val="19"/>
+        </w:rPr>
+        <w:t xml:space="preserve"> </w:t>
+      </w:r>
+      <w:proofErr w:type="spellStart"/>
+      <w:r>
+        <w:rPr>
+          <w:rFonts w:ascii="Consolas" w:hAnsi="Consolas" w:cs="Consolas"/>
+          <w:color w:val="000000"/>
+          <w:sz w:val="19"/>
+          <w:szCs w:val="19"/>
+        </w:rPr>
+        <w:t>UserHome</w:t>
+      </w:r>
+      <w:proofErr w:type="spellEnd"/>
+    </w:p>
+    <w:p>
+      <w:r>
+        <w:rPr>
+          <w:rFonts w:ascii="Consolas" w:hAnsi="Consolas" w:cs="Consolas"/>
+          <w:color w:val="0000FF"/>
+          <w:sz w:val="19"/>
+          <w:szCs w:val="19"/>
+        </w:rPr>
+        <w:t>add</w:t>
+      </w:r>
+      <w:r>
+        <w:rPr>
+          <w:rFonts w:ascii="Consolas" w:hAnsi="Consolas" w:cs="Consolas"/>
+          <w:color w:val="000000"/>
+          <w:sz w:val="19"/>
+          <w:szCs w:val="19"/>
+        </w:rPr>
+        <w:t xml:space="preserve"> </w:t>
+      </w:r>
+      <w:r>
+        <w:rPr>
+          <w:rFonts w:ascii="Consolas" w:hAnsi="Consolas" w:cs="Consolas"/>
+          <w:color w:val="0000FF"/>
+          <w:sz w:val="19"/>
+          <w:szCs w:val="19"/>
+        </w:rPr>
+        <w:t xml:space="preserve">check </w:t>
+      </w:r>
+      <w:r>
+        <w:rPr>
+          <w:rFonts w:ascii="Consolas" w:hAnsi="Consolas" w:cs="Consolas"/>
+          <w:color w:val="808080"/>
+          <w:sz w:val="19"/>
+          <w:szCs w:val="19"/>
+        </w:rPr>
+        <w:t>(</w:t>
+      </w:r>
+      <w:r>
+        <w:rPr>
+          <w:rFonts w:ascii="Consolas" w:hAnsi="Consolas" w:cs="Consolas"/>
+          <w:color w:val="000000"/>
+          <w:sz w:val="19"/>
+          <w:szCs w:val="19"/>
+        </w:rPr>
+        <w:t xml:space="preserve">permission </w:t>
+      </w:r>
+      <w:r>
+        <w:rPr>
+          <w:rFonts w:ascii="Consolas" w:hAnsi="Consolas" w:cs="Consolas"/>
+          <w:color w:val="808080"/>
+          <w:sz w:val="19"/>
+          <w:szCs w:val="19"/>
+        </w:rPr>
+        <w:t>=</w:t>
+      </w:r>
+      <w:r>
+        <w:rPr>
+          <w:rFonts w:ascii="Consolas" w:hAnsi="Consolas" w:cs="Consolas"/>
+          <w:color w:val="000000"/>
+          <w:sz w:val="19"/>
+          <w:szCs w:val="19"/>
+        </w:rPr>
+        <w:t xml:space="preserve"> </w:t>
+      </w:r>
+      <w:r>
+        <w:rPr>
+          <w:rFonts w:ascii="Consolas" w:hAnsi="Consolas" w:cs="Consolas"/>
+          <w:color w:val="FF0000"/>
+          <w:sz w:val="19"/>
+          <w:szCs w:val="19"/>
+        </w:rPr>
+        <w:t>'u'</w:t>
+      </w:r>
+      <w:r>
+        <w:rPr>
+          <w:rFonts w:ascii="Consolas" w:hAnsi="Consolas" w:cs="Consolas"/>
+          <w:color w:val="000000"/>
+          <w:sz w:val="19"/>
+          <w:szCs w:val="19"/>
+        </w:rPr>
+        <w:t xml:space="preserve"> </w:t>
+      </w:r>
+      <w:r>
+        <w:rPr>
+          <w:rFonts w:ascii="Consolas" w:hAnsi="Consolas" w:cs="Consolas"/>
+          <w:color w:val="808080"/>
+          <w:sz w:val="19"/>
+          <w:szCs w:val="19"/>
+        </w:rPr>
+        <w:t>OR</w:t>
+      </w:r>
+      <w:r>
+        <w:rPr>
+          <w:rFonts w:ascii="Consolas" w:hAnsi="Consolas" w:cs="Consolas"/>
+          <w:color w:val="000000"/>
+          <w:sz w:val="19"/>
+          <w:szCs w:val="19"/>
+        </w:rPr>
+        <w:t xml:space="preserve"> permission </w:t>
+      </w:r>
+      <w:r>
+        <w:rPr>
+          <w:rFonts w:ascii="Consolas" w:hAnsi="Consolas" w:cs="Consolas"/>
+          <w:color w:val="808080"/>
+          <w:sz w:val="19"/>
+          <w:szCs w:val="19"/>
+        </w:rPr>
+        <w:t>=</w:t>
+      </w:r>
+      <w:r>
+        <w:rPr>
+          <w:rFonts w:ascii="Consolas" w:hAnsi="Consolas" w:cs="Consolas"/>
+          <w:color w:val="000000"/>
+          <w:sz w:val="19"/>
+          <w:szCs w:val="19"/>
+        </w:rPr>
+        <w:t xml:space="preserve"> </w:t>
+      </w:r>
+      <w:r>
+        <w:rPr>
+          <w:rFonts w:ascii="Consolas" w:hAnsi="Consolas" w:cs="Consolas"/>
+          <w:color w:val="FF0000"/>
+          <w:sz w:val="19"/>
+          <w:szCs w:val="19"/>
+        </w:rPr>
+        <w:t>'U'</w:t>
+      </w:r>
+      <w:r>
+        <w:rPr>
+          <w:rFonts w:ascii="Consolas" w:hAnsi="Consolas" w:cs="Consolas"/>
+          <w:color w:val="000000"/>
+          <w:sz w:val="19"/>
+          <w:szCs w:val="19"/>
+        </w:rPr>
+        <w:t xml:space="preserve"> </w:t>
+      </w:r>
+      <w:r>
+        <w:rPr>
+          <w:rFonts w:ascii="Consolas" w:hAnsi="Consolas" w:cs="Consolas"/>
+          <w:color w:val="808080"/>
+          <w:sz w:val="19"/>
+          <w:szCs w:val="19"/>
+        </w:rPr>
+        <w:t>OR</w:t>
+      </w:r>
+      <w:r>
+        <w:rPr>
+          <w:rFonts w:ascii="Consolas" w:hAnsi="Consolas" w:cs="Consolas"/>
+          <w:color w:val="000000"/>
+          <w:sz w:val="19"/>
+          <w:szCs w:val="19"/>
+        </w:rPr>
+        <w:t xml:space="preserve"> permission </w:t>
+      </w:r>
+      <w:r>
+        <w:rPr>
+          <w:rFonts w:ascii="Consolas" w:hAnsi="Consolas" w:cs="Consolas"/>
+          <w:color w:val="808080"/>
+          <w:sz w:val="19"/>
+          <w:szCs w:val="19"/>
+        </w:rPr>
+        <w:t>=</w:t>
+      </w:r>
+      <w:r>
+        <w:rPr>
+          <w:rFonts w:ascii="Consolas" w:hAnsi="Consolas" w:cs="Consolas"/>
+          <w:color w:val="000000"/>
+          <w:sz w:val="19"/>
+          <w:szCs w:val="19"/>
+        </w:rPr>
+        <w:t xml:space="preserve"> </w:t>
+      </w:r>
+      <w:r>
+        <w:rPr>
+          <w:rFonts w:ascii="Consolas" w:hAnsi="Consolas" w:cs="Consolas"/>
+          <w:color w:val="FF0000"/>
+          <w:sz w:val="19"/>
+          <w:szCs w:val="19"/>
+        </w:rPr>
+        <w:t>'a'</w:t>
+      </w:r>
+      <w:r>
+        <w:rPr>
+          <w:rFonts w:ascii="Consolas" w:hAnsi="Consolas" w:cs="Consolas"/>
+          <w:color w:val="000000"/>
+          <w:sz w:val="19"/>
+          <w:szCs w:val="19"/>
+        </w:rPr>
+        <w:t xml:space="preserve"> </w:t>
+      </w:r>
+      <w:r>
+        <w:rPr>
+          <w:rFonts w:ascii="Consolas" w:hAnsi="Consolas" w:cs="Consolas"/>
+          <w:color w:val="808080"/>
+          <w:sz w:val="19"/>
+          <w:szCs w:val="19"/>
+        </w:rPr>
+        <w:t>OR</w:t>
+      </w:r>
+      <w:r>
+        <w:rPr>
+          <w:rFonts w:ascii="Consolas" w:hAnsi="Consolas" w:cs="Consolas"/>
+          <w:color w:val="000000"/>
+          <w:sz w:val="19"/>
+          <w:szCs w:val="19"/>
+        </w:rPr>
+        <w:t xml:space="preserve"> permission </w:t>
+      </w:r>
+      <w:r>
+        <w:rPr>
+          <w:rFonts w:ascii="Consolas" w:hAnsi="Consolas" w:cs="Consolas"/>
+          <w:color w:val="808080"/>
+          <w:sz w:val="19"/>
+          <w:szCs w:val="19"/>
+        </w:rPr>
+        <w:t>=</w:t>
+      </w:r>
+      <w:r>
+        <w:rPr>
+          <w:rFonts w:ascii="Consolas" w:hAnsi="Consolas" w:cs="Consolas"/>
+          <w:color w:val="000000"/>
+          <w:sz w:val="19"/>
+          <w:szCs w:val="19"/>
+        </w:rPr>
+        <w:t xml:space="preserve"> </w:t>
+      </w:r>
+      <w:r>
+        <w:rPr>
+          <w:rFonts w:ascii="Consolas" w:hAnsi="Consolas" w:cs="Consolas"/>
+          <w:color w:val="FF0000"/>
+          <w:sz w:val="19"/>
+          <w:szCs w:val="19"/>
+        </w:rPr>
+        <w:t>'A'</w:t>
+      </w:r>
+      <w:r>
+        <w:rPr>
+          <w:rFonts w:ascii="Consolas" w:hAnsi="Consolas" w:cs="Consolas"/>
+          <w:color w:val="808080"/>
+          <w:sz w:val="19"/>
+          <w:szCs w:val="19"/>
+        </w:rPr>
+        <w:t>);</w:t>
+      </w:r>
+    </w:p>
+    <w:p>
+      <w:r>
+        <w:rPr>
+          <w:highlight w:val="red"/>
+        </w:rPr>
+        <w:t>[NEW]</w:t>
+      </w:r>
+    </w:p>
+    <w:p>
+      <w:pPr>
+        <w:rPr>
+          <w:rFonts w:ascii="Consolas" w:hAnsi="Consolas" w:cs="Consolas"/>
+          <w:color w:val="808080"/>
+          <w:sz w:val="19"/>
+          <w:szCs w:val="19"/>
+        </w:rPr>
+      </w:pPr>
+      <w:r>
+        <w:rPr>
+          <w:rFonts w:ascii="Consolas" w:hAnsi="Consolas" w:cs="Consolas"/>
+          <w:color w:val="0000FF"/>
+          <w:sz w:val="19"/>
+          <w:szCs w:val="19"/>
+        </w:rPr>
+        <w:t>CREATE</w:t>
+      </w:r>
+      <w:r>
+        <w:rPr>
+          <w:rFonts w:ascii="Consolas" w:hAnsi="Consolas" w:cs="Consolas"/>
+          <w:color w:val="000000"/>
+          <w:sz w:val="19"/>
+          <w:szCs w:val="19"/>
+        </w:rPr>
+        <w:t xml:space="preserve"> </w:t>
+      </w:r>
+      <w:r>
+        <w:rPr>
+          <w:rFonts w:ascii="Consolas" w:hAnsi="Consolas" w:cs="Consolas"/>
+          <w:color w:val="0000FF"/>
+          <w:sz w:val="19"/>
+          <w:szCs w:val="19"/>
+        </w:rPr>
+        <w:t>TABLE</w:t>
+      </w:r>
+      <w:r>
+        <w:rPr>
+          <w:rFonts w:ascii="Consolas" w:hAnsi="Consolas" w:cs="Consolas"/>
+          <w:color w:val="000000"/>
+          <w:sz w:val="19"/>
+          <w:szCs w:val="19"/>
+        </w:rPr>
+        <w:t xml:space="preserve"> </w:t>
+      </w:r>
+      <w:proofErr w:type="spellStart"/>
+      <w:r>
+        <w:rPr>
+          <w:rFonts w:ascii="Consolas" w:hAnsi="Consolas" w:cs="Consolas"/>
+          <w:color w:val="000000"/>
+          <w:sz w:val="19"/>
+          <w:szCs w:val="19"/>
+        </w:rPr>
+        <w:t>UserHome</w:t>
+      </w:r>
+      <w:proofErr w:type="spellEnd"/>
+      <w:r>
+        <w:rPr>
+          <w:rFonts w:ascii="Consolas" w:hAnsi="Consolas" w:cs="Consolas"/>
+          <w:color w:val="0000FF"/>
+          <w:sz w:val="19"/>
+          <w:szCs w:val="19"/>
+        </w:rPr>
+        <w:t xml:space="preserve"> </w:t>
+      </w:r>
+      <w:r>
+        <w:rPr>
+          <w:rFonts w:ascii="Consolas" w:hAnsi="Consolas" w:cs="Consolas"/>
+          <w:color w:val="808080"/>
+          <w:sz w:val="19"/>
+          <w:szCs w:val="19"/>
+        </w:rPr>
+        <w:t>(</w:t>
+      </w:r>
+      <w:r>
+        <w:rPr>
+          <w:rFonts w:ascii="Consolas" w:hAnsi="Consolas" w:cs="Consolas"/>
+          <w:color w:val="000000"/>
+          <w:sz w:val="19"/>
+          <w:szCs w:val="19"/>
+        </w:rPr>
+        <w:t xml:space="preserve">email </w:t>
+      </w:r>
+      <w:r>
+        <w:rPr>
+          <w:rFonts w:ascii="Consolas" w:hAnsi="Consolas" w:cs="Consolas"/>
+          <w:color w:val="0000FF"/>
+          <w:sz w:val="19"/>
+          <w:szCs w:val="19"/>
+        </w:rPr>
+        <w:t>varchar</w:t>
+      </w:r>
+      <w:r>
+        <w:rPr>
+          <w:rFonts w:ascii="Consolas" w:hAnsi="Consolas" w:cs="Consolas"/>
+          <w:color w:val="808080"/>
+          <w:sz w:val="19"/>
+          <w:szCs w:val="19"/>
+        </w:rPr>
+        <w:t>(</w:t>
+      </w:r>
+      <w:r>
+        <w:rPr>
+          <w:rFonts w:ascii="Consolas" w:hAnsi="Consolas" w:cs="Consolas"/>
+          <w:color w:val="000000"/>
+          <w:sz w:val="19"/>
+          <w:szCs w:val="19"/>
+        </w:rPr>
+        <w:t>60</w:t>
+      </w:r>
+      <w:r>
+        <w:rPr>
+          <w:rFonts w:ascii="Consolas" w:hAnsi="Consolas" w:cs="Consolas"/>
+          <w:color w:val="808080"/>
+          <w:sz w:val="19"/>
+          <w:szCs w:val="19"/>
+        </w:rPr>
+        <w:t>),</w:t>
+      </w:r>
+      <w:r>
+        <w:rPr>
+          <w:rFonts w:ascii="Consolas" w:hAnsi="Consolas" w:cs="Consolas"/>
+          <w:color w:val="000000"/>
+          <w:sz w:val="19"/>
+          <w:szCs w:val="19"/>
+        </w:rPr>
+        <w:t xml:space="preserve"> </w:t>
+      </w:r>
+      <w:proofErr w:type="spellStart"/>
+      <w:r>
+        <w:rPr>
+          <w:rFonts w:ascii="Consolas" w:hAnsi="Consolas" w:cs="Consolas"/>
+          <w:color w:val="000000"/>
+          <w:sz w:val="19"/>
+          <w:szCs w:val="19"/>
+        </w:rPr>
+        <w:t>Home_name</w:t>
+      </w:r>
+      <w:proofErr w:type="spellEnd"/>
+      <w:r>
+        <w:rPr>
+          <w:rFonts w:ascii="Consolas" w:hAnsi="Consolas" w:cs="Consolas"/>
+          <w:color w:val="000000"/>
+          <w:sz w:val="19"/>
+          <w:szCs w:val="19"/>
+        </w:rPr>
+        <w:t xml:space="preserve"> </w:t>
+      </w:r>
+      <w:r>
+        <w:rPr>
+          <w:rFonts w:ascii="Consolas" w:hAnsi="Consolas" w:cs="Consolas"/>
+          <w:color w:val="0000FF"/>
+          <w:sz w:val="19"/>
+          <w:szCs w:val="19"/>
+        </w:rPr>
+        <w:t>varchar</w:t>
+      </w:r>
+      <w:r>
+        <w:rPr>
+          <w:rFonts w:ascii="Consolas" w:hAnsi="Consolas" w:cs="Consolas"/>
+          <w:color w:val="808080"/>
+          <w:sz w:val="19"/>
+          <w:szCs w:val="19"/>
+        </w:rPr>
+        <w:t>(</w:t>
+      </w:r>
+      <w:r>
+        <w:rPr>
+          <w:rFonts w:ascii="Consolas" w:hAnsi="Consolas" w:cs="Consolas"/>
+          <w:color w:val="000000"/>
+          <w:sz w:val="19"/>
+          <w:szCs w:val="19"/>
+        </w:rPr>
+        <w:t>20</w:t>
+      </w:r>
+      <w:r>
+        <w:rPr>
+          <w:rFonts w:ascii="Consolas" w:hAnsi="Consolas" w:cs="Consolas"/>
+          <w:color w:val="808080"/>
+          <w:sz w:val="19"/>
+          <w:szCs w:val="19"/>
+        </w:rPr>
+        <w:t>),</w:t>
+      </w:r>
+      <w:r>
+        <w:rPr>
+          <w:rFonts w:ascii="Consolas" w:hAnsi="Consolas" w:cs="Consolas"/>
+          <w:color w:val="000000"/>
+          <w:sz w:val="19"/>
+          <w:szCs w:val="19"/>
+        </w:rPr>
+        <w:t xml:space="preserve"> Permission </w:t>
+      </w:r>
+      <w:r>
+        <w:rPr>
+          <w:rFonts w:ascii="Consolas" w:hAnsi="Consolas" w:cs="Consolas"/>
+          <w:color w:val="0000FF"/>
+          <w:sz w:val="19"/>
+          <w:szCs w:val="19"/>
+        </w:rPr>
+        <w:t>char</w:t>
+      </w:r>
+      <w:r>
+        <w:rPr>
+          <w:rFonts w:ascii="Consolas" w:hAnsi="Consolas" w:cs="Consolas"/>
+          <w:color w:val="808080"/>
+          <w:sz w:val="19"/>
+          <w:szCs w:val="19"/>
+        </w:rPr>
+        <w:t>(</w:t>
+      </w:r>
+      <w:r>
+        <w:rPr>
+          <w:rFonts w:ascii="Consolas" w:hAnsi="Consolas" w:cs="Consolas"/>
+          <w:color w:val="000000"/>
+          <w:sz w:val="19"/>
+          <w:szCs w:val="19"/>
+        </w:rPr>
+        <w:t>1</w:t>
+      </w:r>
+      <w:r>
+        <w:rPr>
+          <w:rFonts w:ascii="Consolas" w:hAnsi="Consolas" w:cs="Consolas"/>
+          <w:color w:val="808080"/>
+          <w:sz w:val="19"/>
+          <w:szCs w:val="19"/>
+        </w:rPr>
+        <w:t>),</w:t>
+      </w:r>
+      <w:r>
+        <w:rPr>
+          <w:rFonts w:ascii="Consolas" w:hAnsi="Consolas" w:cs="Consolas"/>
+          <w:color w:val="000000"/>
+          <w:sz w:val="19"/>
+          <w:szCs w:val="19"/>
+        </w:rPr>
+        <w:t xml:space="preserve"> </w:t>
+      </w:r>
+      <w:r>
+        <w:rPr>
+          <w:rFonts w:ascii="Consolas" w:hAnsi="Consolas" w:cs="Consolas"/>
+          <w:color w:val="0000FF"/>
+          <w:sz w:val="19"/>
+          <w:szCs w:val="19"/>
+        </w:rPr>
+        <w:t>FOREIGN</w:t>
+      </w:r>
+      <w:r>
+        <w:rPr>
+          <w:rFonts w:ascii="Consolas" w:hAnsi="Consolas" w:cs="Consolas"/>
+          <w:color w:val="000000"/>
+          <w:sz w:val="19"/>
+          <w:szCs w:val="19"/>
+        </w:rPr>
+        <w:t xml:space="preserve"> </w:t>
+      </w:r>
+      <w:r>
+        <w:rPr>
+          <w:rFonts w:ascii="Consolas" w:hAnsi="Consolas" w:cs="Consolas"/>
+          <w:color w:val="0000FF"/>
+          <w:sz w:val="19"/>
+          <w:szCs w:val="19"/>
+        </w:rPr>
+        <w:t>KEY</w:t>
+      </w:r>
+      <w:r>
+        <w:rPr>
+          <w:rFonts w:ascii="Consolas" w:hAnsi="Consolas" w:cs="Consolas"/>
+          <w:color w:val="808080"/>
+          <w:sz w:val="19"/>
+          <w:szCs w:val="19"/>
+        </w:rPr>
+        <w:t>(</w:t>
+      </w:r>
+      <w:r>
+        <w:rPr>
+          <w:rFonts w:ascii="Consolas" w:hAnsi="Consolas" w:cs="Consolas"/>
+          <w:color w:val="000000"/>
+          <w:sz w:val="19"/>
+          <w:szCs w:val="19"/>
+        </w:rPr>
+        <w:t>email</w:t>
+      </w:r>
+      <w:r>
+        <w:rPr>
+          <w:rFonts w:ascii="Consolas" w:hAnsi="Consolas" w:cs="Consolas"/>
+          <w:color w:val="808080"/>
+          <w:sz w:val="19"/>
+          <w:szCs w:val="19"/>
+        </w:rPr>
+        <w:t>)</w:t>
+      </w:r>
+      <w:r>
+        <w:rPr>
+          <w:rFonts w:ascii="Consolas" w:hAnsi="Consolas" w:cs="Consolas"/>
+          <w:color w:val="000000"/>
+          <w:sz w:val="19"/>
+          <w:szCs w:val="19"/>
+        </w:rPr>
+        <w:t xml:space="preserve"> </w:t>
+      </w:r>
+      <w:r>
+        <w:rPr>
+          <w:rFonts w:ascii="Consolas" w:hAnsi="Consolas" w:cs="Consolas"/>
+          <w:color w:val="0000FF"/>
+          <w:sz w:val="19"/>
+          <w:szCs w:val="19"/>
+        </w:rPr>
+        <w:t>REFERENCES</w:t>
+      </w:r>
+      <w:r>
+        <w:rPr>
+          <w:rFonts w:ascii="Consolas" w:hAnsi="Consolas" w:cs="Consolas"/>
+          <w:color w:val="000000"/>
+          <w:sz w:val="19"/>
+          <w:szCs w:val="19"/>
+        </w:rPr>
+        <w:t xml:space="preserve"> Users</w:t>
+      </w:r>
+      <w:r>
+        <w:rPr>
+          <w:rFonts w:ascii="Consolas" w:hAnsi="Consolas" w:cs="Consolas"/>
+          <w:color w:val="808080"/>
+          <w:sz w:val="19"/>
+          <w:szCs w:val="19"/>
+        </w:rPr>
+        <w:t>(</w:t>
+      </w:r>
+      <w:r>
+        <w:rPr>
+          <w:rFonts w:ascii="Consolas" w:hAnsi="Consolas" w:cs="Consolas"/>
+          <w:color w:val="000000"/>
+          <w:sz w:val="19"/>
+          <w:szCs w:val="19"/>
+        </w:rPr>
+        <w:t>email</w:t>
+      </w:r>
+      <w:r>
+        <w:rPr>
+          <w:rFonts w:ascii="Consolas" w:hAnsi="Consolas" w:cs="Consolas"/>
+          <w:color w:val="808080"/>
+          <w:sz w:val="19"/>
+          <w:szCs w:val="19"/>
+        </w:rPr>
+        <w:t>),</w:t>
+      </w:r>
+      <w:r>
+        <w:rPr>
+          <w:rFonts w:ascii="Consolas" w:hAnsi="Consolas" w:cs="Consolas"/>
+          <w:color w:val="000000"/>
+          <w:sz w:val="19"/>
+          <w:szCs w:val="19"/>
+        </w:rPr>
+        <w:t xml:space="preserve"> </w:t>
+      </w:r>
+      <w:r>
+        <w:rPr>
+          <w:rFonts w:ascii="Consolas" w:hAnsi="Consolas" w:cs="Consolas"/>
+          <w:color w:val="0000FF"/>
+          <w:sz w:val="19"/>
+          <w:szCs w:val="19"/>
+        </w:rPr>
+        <w:t>FOREIGN</w:t>
+      </w:r>
+      <w:r>
+        <w:rPr>
+          <w:rFonts w:ascii="Consolas" w:hAnsi="Consolas" w:cs="Consolas"/>
+          <w:color w:val="000000"/>
+          <w:sz w:val="19"/>
+          <w:szCs w:val="19"/>
+        </w:rPr>
+        <w:t xml:space="preserve"> </w:t>
+      </w:r>
+      <w:r>
+        <w:rPr>
+          <w:rFonts w:ascii="Consolas" w:hAnsi="Consolas" w:cs="Consolas"/>
+          <w:color w:val="0000FF"/>
+          <w:sz w:val="19"/>
+          <w:szCs w:val="19"/>
+        </w:rPr>
+        <w:t>KEY</w:t>
+      </w:r>
+      <w:r>
+        <w:rPr>
+          <w:rFonts w:ascii="Consolas" w:hAnsi="Consolas" w:cs="Consolas"/>
+          <w:color w:val="808080"/>
+          <w:sz w:val="19"/>
+          <w:szCs w:val="19"/>
+        </w:rPr>
+        <w:t>(</w:t>
+      </w:r>
+      <w:proofErr w:type="spellStart"/>
+      <w:r>
+        <w:rPr>
+          <w:rFonts w:ascii="Consolas" w:hAnsi="Consolas" w:cs="Consolas"/>
+          <w:color w:val="000000"/>
+          <w:sz w:val="19"/>
+          <w:szCs w:val="19"/>
+        </w:rPr>
+        <w:t>Home_name</w:t>
+      </w:r>
+      <w:proofErr w:type="spellEnd"/>
+      <w:r>
+        <w:rPr>
+          <w:rFonts w:ascii="Consolas" w:hAnsi="Consolas" w:cs="Consolas"/>
+          <w:color w:val="808080"/>
+          <w:sz w:val="19"/>
+          <w:szCs w:val="19"/>
+        </w:rPr>
+        <w:t>)</w:t>
+      </w:r>
+      <w:r>
+        <w:rPr>
+          <w:rFonts w:ascii="Consolas" w:hAnsi="Consolas" w:cs="Consolas"/>
+          <w:color w:val="000000"/>
+          <w:sz w:val="19"/>
+          <w:szCs w:val="19"/>
+        </w:rPr>
+        <w:t xml:space="preserve"> </w:t>
+      </w:r>
+      <w:r>
+        <w:rPr>
+          <w:rFonts w:ascii="Consolas" w:hAnsi="Consolas" w:cs="Consolas"/>
+          <w:color w:val="0000FF"/>
+          <w:sz w:val="19"/>
+          <w:szCs w:val="19"/>
+        </w:rPr>
+        <w:t>REFERENCES</w:t>
+      </w:r>
+      <w:r>
+        <w:rPr>
+          <w:rFonts w:ascii="Consolas" w:hAnsi="Consolas" w:cs="Consolas"/>
+          <w:color w:val="000000"/>
+          <w:sz w:val="19"/>
+          <w:szCs w:val="19"/>
+        </w:rPr>
+        <w:t xml:space="preserve"> Home</w:t>
+      </w:r>
+      <w:r>
+        <w:rPr>
+          <w:rFonts w:ascii="Consolas" w:hAnsi="Consolas" w:cs="Consolas"/>
+          <w:color w:val="808080"/>
+          <w:sz w:val="19"/>
+          <w:szCs w:val="19"/>
+        </w:rPr>
+        <w:t>(</w:t>
+      </w:r>
+      <w:proofErr w:type="spellStart"/>
+      <w:r>
+        <w:rPr>
+          <w:rFonts w:ascii="Consolas" w:hAnsi="Consolas" w:cs="Consolas"/>
+          <w:color w:val="000000"/>
+          <w:sz w:val="19"/>
+          <w:szCs w:val="19"/>
+        </w:rPr>
+        <w:t>Home_name</w:t>
+      </w:r>
+      <w:proofErr w:type="spellEnd"/>
+      <w:r>
+        <w:rPr>
+          <w:rFonts w:ascii="Consolas" w:hAnsi="Consolas" w:cs="Consolas"/>
+          <w:color w:val="808080"/>
+          <w:sz w:val="19"/>
+          <w:szCs w:val="19"/>
+        </w:rPr>
+        <w:t>),</w:t>
+      </w:r>
+      <w:r>
+        <w:rPr>
+          <w:rFonts w:ascii="Consolas" w:hAnsi="Consolas" w:cs="Consolas"/>
+          <w:color w:val="000000"/>
+          <w:sz w:val="19"/>
+          <w:szCs w:val="19"/>
+        </w:rPr>
+        <w:t xml:space="preserve"> </w:t>
+      </w:r>
+      <w:r>
+        <w:rPr>
+          <w:rFonts w:ascii="Consolas" w:hAnsi="Consolas" w:cs="Consolas"/>
+          <w:color w:val="0000FF"/>
+          <w:sz w:val="19"/>
+          <w:szCs w:val="19"/>
+        </w:rPr>
+        <w:t>PRIMARY</w:t>
+      </w:r>
+      <w:r>
+        <w:rPr>
+          <w:rFonts w:ascii="Consolas" w:hAnsi="Consolas" w:cs="Consolas"/>
+          <w:color w:val="000000"/>
+          <w:sz w:val="19"/>
+          <w:szCs w:val="19"/>
+        </w:rPr>
+        <w:t xml:space="preserve"> </w:t>
+      </w:r>
+      <w:r>
+        <w:rPr>
+          <w:rFonts w:ascii="Consolas" w:hAnsi="Consolas" w:cs="Consolas"/>
+          <w:color w:val="0000FF"/>
+          <w:sz w:val="19"/>
+          <w:szCs w:val="19"/>
+        </w:rPr>
+        <w:t>KEY</w:t>
+      </w:r>
+      <w:r>
+        <w:rPr>
+          <w:rFonts w:ascii="Consolas" w:hAnsi="Consolas" w:cs="Consolas"/>
+          <w:color w:val="808080"/>
+          <w:sz w:val="19"/>
+          <w:szCs w:val="19"/>
+        </w:rPr>
+        <w:t>(</w:t>
+      </w:r>
+      <w:proofErr w:type="spellStart"/>
+      <w:r>
+        <w:rPr>
+          <w:rFonts w:ascii="Consolas" w:hAnsi="Consolas" w:cs="Consolas"/>
+          <w:color w:val="000000"/>
+          <w:sz w:val="19"/>
+          <w:szCs w:val="19"/>
+        </w:rPr>
+        <w:t>email</w:t>
+      </w:r>
+      <w:r>
+        <w:rPr>
+          <w:rFonts w:ascii="Consolas" w:hAnsi="Consolas" w:cs="Consolas"/>
+          <w:color w:val="808080"/>
+          <w:sz w:val="19"/>
+          <w:szCs w:val="19"/>
+        </w:rPr>
+        <w:t>,</w:t>
+      </w:r>
+      <w:r>
+        <w:rPr>
+          <w:rFonts w:ascii="Consolas" w:hAnsi="Consolas" w:cs="Consolas"/>
+          <w:color w:val="000000"/>
+          <w:sz w:val="19"/>
+          <w:szCs w:val="19"/>
+        </w:rPr>
+        <w:t>Home_name</w:t>
+      </w:r>
+      <w:proofErr w:type="spellEnd"/>
+      <w:r>
+        <w:rPr>
+          <w:rFonts w:ascii="Consolas" w:hAnsi="Consolas" w:cs="Consolas"/>
+          <w:color w:val="808080"/>
+          <w:sz w:val="19"/>
+          <w:szCs w:val="19"/>
+        </w:rPr>
+        <w:t>)</w:t>
+      </w:r>
+      <w:r>
+        <w:rPr>
+          <w:rFonts w:ascii="Consolas" w:hAnsi="Consolas" w:cs="Consolas"/>
+          <w:color w:val="000000"/>
+          <w:sz w:val="19"/>
+          <w:szCs w:val="19"/>
+        </w:rPr>
+        <w:t xml:space="preserve"> </w:t>
+      </w:r>
+      <w:r>
+        <w:rPr>
+          <w:rFonts w:ascii="Consolas" w:hAnsi="Consolas" w:cs="Consolas"/>
+          <w:color w:val="808080"/>
+          <w:sz w:val="19"/>
+          <w:szCs w:val="19"/>
+        </w:rPr>
+        <w:t>);</w:t>
+      </w:r>
+    </w:p>
+    <w:p>
+      <w:pPr>
+        <w:rPr>
+          <w:rFonts w:ascii="Consolas" w:hAnsi="Consolas" w:cs="Consolas"/>
+          <w:color w:val="808080"/>
+          <w:sz w:val="19"/>
+          <w:szCs w:val="19"/>
+        </w:rPr>
+      </w:pPr>
+    </w:p>
+    <w:p>
+      <w:pPr>
+        <w:autoSpaceDE w:val="0"/>
+        <w:autoSpaceDN w:val="0"/>
+        <w:adjustRightInd w:val="0"/>
+        <w:spacing w:after="0" w:line="240" w:lineRule="auto"/>
+        <w:rPr>
+          <w:rFonts w:ascii="Consolas" w:hAnsi="Consolas" w:cs="Consolas"/>
+          <w:color w:val="000000"/>
+          <w:sz w:val="19"/>
+          <w:szCs w:val="19"/>
+        </w:rPr>
+      </w:pPr>
+      <w:r>
+        <w:rPr>
+          <w:rFonts w:ascii="Consolas" w:hAnsi="Consolas" w:cs="Consolas"/>
+          <w:color w:val="0000FF"/>
+          <w:sz w:val="19"/>
+          <w:szCs w:val="19"/>
+        </w:rPr>
+        <w:t>alter</w:t>
+      </w:r>
+      <w:r>
+        <w:rPr>
+          <w:rFonts w:ascii="Consolas" w:hAnsi="Consolas" w:cs="Consolas"/>
+          <w:color w:val="000000"/>
+          <w:sz w:val="19"/>
+          <w:szCs w:val="19"/>
+        </w:rPr>
+        <w:t xml:space="preserve"> </w:t>
+      </w:r>
+      <w:r>
+        <w:rPr>
+          <w:rFonts w:ascii="Consolas" w:hAnsi="Consolas" w:cs="Consolas"/>
+          <w:color w:val="0000FF"/>
+          <w:sz w:val="19"/>
+          <w:szCs w:val="19"/>
+        </w:rPr>
+        <w:t>table</w:t>
+      </w:r>
+      <w:r>
+        <w:rPr>
+          <w:rFonts w:ascii="Consolas" w:hAnsi="Consolas" w:cs="Consolas"/>
+          <w:color w:val="000000"/>
+          <w:sz w:val="19"/>
+          <w:szCs w:val="19"/>
+        </w:rPr>
+        <w:t xml:space="preserve"> </w:t>
+      </w:r>
+      <w:proofErr w:type="spellStart"/>
+      <w:r>
+        <w:rPr>
+          <w:rFonts w:ascii="Consolas" w:hAnsi="Consolas" w:cs="Consolas"/>
+          <w:color w:val="000000"/>
+          <w:sz w:val="19"/>
+          <w:szCs w:val="19"/>
+        </w:rPr>
+        <w:t>UserHome</w:t>
+      </w:r>
+      <w:proofErr w:type="spellEnd"/>
+    </w:p>
+    <w:p>
+      <w:r>
+        <w:rPr>
+          <w:rFonts w:ascii="Consolas" w:hAnsi="Consolas" w:cs="Consolas"/>
+          <w:color w:val="0000FF"/>
+          <w:sz w:val="19"/>
+          <w:szCs w:val="19"/>
+        </w:rPr>
+        <w:t>add</w:t>
+      </w:r>
+      <w:r>
+        <w:rPr>
+          <w:rFonts w:ascii="Consolas" w:hAnsi="Consolas" w:cs="Consolas"/>
+          <w:color w:val="000000"/>
+          <w:sz w:val="19"/>
+          <w:szCs w:val="19"/>
+        </w:rPr>
+        <w:t xml:space="preserve"> </w:t>
+      </w:r>
+      <w:r>
+        <w:rPr>
+          <w:rFonts w:ascii="Consolas" w:hAnsi="Consolas" w:cs="Consolas"/>
+          <w:color w:val="0000FF"/>
+          <w:sz w:val="19"/>
+          <w:szCs w:val="19"/>
+        </w:rPr>
+        <w:t xml:space="preserve">check </w:t>
+      </w:r>
+      <w:r>
+        <w:rPr>
+          <w:rFonts w:ascii="Consolas" w:hAnsi="Consolas" w:cs="Consolas"/>
+          <w:color w:val="808080"/>
+          <w:sz w:val="19"/>
+          <w:szCs w:val="19"/>
+        </w:rPr>
+        <w:t>(</w:t>
+      </w:r>
+      <w:r>
+        <w:rPr>
+          <w:rFonts w:ascii="Consolas" w:hAnsi="Consolas" w:cs="Consolas"/>
+          <w:color w:val="000000"/>
+          <w:sz w:val="19"/>
+          <w:szCs w:val="19"/>
+        </w:rPr>
+        <w:t xml:space="preserve">permission </w:t>
+      </w:r>
+      <w:r>
+        <w:rPr>
+          <w:rFonts w:ascii="Consolas" w:hAnsi="Consolas" w:cs="Consolas"/>
+          <w:color w:val="808080"/>
+          <w:sz w:val="19"/>
+          <w:szCs w:val="19"/>
+        </w:rPr>
+        <w:t>=</w:t>
+      </w:r>
+      <w:r>
+        <w:rPr>
+          <w:rFonts w:ascii="Consolas" w:hAnsi="Consolas" w:cs="Consolas"/>
+          <w:color w:val="000000"/>
+          <w:sz w:val="19"/>
+          <w:szCs w:val="19"/>
+        </w:rPr>
+        <w:t xml:space="preserve"> </w:t>
+      </w:r>
+      <w:r>
+        <w:rPr>
+          <w:rFonts w:ascii="Consolas" w:hAnsi="Consolas" w:cs="Consolas"/>
+          <w:color w:val="FF0000"/>
+          <w:sz w:val="19"/>
+          <w:szCs w:val="19"/>
+        </w:rPr>
+        <w:t>'u'</w:t>
+      </w:r>
+      <w:r>
+        <w:rPr>
+          <w:rFonts w:ascii="Consolas" w:hAnsi="Consolas" w:cs="Consolas"/>
+          <w:color w:val="000000"/>
+          <w:sz w:val="19"/>
+          <w:szCs w:val="19"/>
+        </w:rPr>
+        <w:t xml:space="preserve"> </w:t>
+      </w:r>
+      <w:r>
+        <w:rPr>
+          <w:rFonts w:ascii="Consolas" w:hAnsi="Consolas" w:cs="Consolas"/>
+          <w:color w:val="808080"/>
+          <w:sz w:val="19"/>
+          <w:szCs w:val="19"/>
+        </w:rPr>
+        <w:t>OR</w:t>
+      </w:r>
+      <w:r>
+        <w:rPr>
+          <w:rFonts w:ascii="Consolas" w:hAnsi="Consolas" w:cs="Consolas"/>
+          <w:color w:val="000000"/>
+          <w:sz w:val="19"/>
+          <w:szCs w:val="19"/>
+        </w:rPr>
+        <w:t xml:space="preserve"> permission </w:t>
+      </w:r>
+      <w:r>
+        <w:rPr>
+          <w:rFonts w:ascii="Consolas" w:hAnsi="Consolas" w:cs="Consolas"/>
+          <w:color w:val="808080"/>
+          <w:sz w:val="19"/>
+          <w:szCs w:val="19"/>
+        </w:rPr>
+        <w:t>=</w:t>
+      </w:r>
+      <w:r>
+        <w:rPr>
+          <w:rFonts w:ascii="Consolas" w:hAnsi="Consolas" w:cs="Consolas"/>
+          <w:color w:val="000000"/>
+          <w:sz w:val="19"/>
+          <w:szCs w:val="19"/>
+        </w:rPr>
+        <w:t xml:space="preserve"> </w:t>
+      </w:r>
+      <w:r>
+        <w:rPr>
+          <w:rFonts w:ascii="Consolas" w:hAnsi="Consolas" w:cs="Consolas"/>
+          <w:color w:val="FF0000"/>
+          <w:sz w:val="19"/>
+          <w:szCs w:val="19"/>
+        </w:rPr>
+        <w:t>'U'</w:t>
+      </w:r>
+      <w:r>
+        <w:rPr>
+          <w:rFonts w:ascii="Consolas" w:hAnsi="Consolas" w:cs="Consolas"/>
+          <w:color w:val="000000"/>
+          <w:sz w:val="19"/>
+          <w:szCs w:val="19"/>
+        </w:rPr>
+        <w:t xml:space="preserve"> </w:t>
+      </w:r>
+      <w:r>
+        <w:rPr>
+          <w:rFonts w:ascii="Consolas" w:hAnsi="Consolas" w:cs="Consolas"/>
+          <w:color w:val="808080"/>
+          <w:sz w:val="19"/>
+          <w:szCs w:val="19"/>
+        </w:rPr>
+        <w:t>OR</w:t>
+      </w:r>
+      <w:r>
+        <w:rPr>
+          <w:rFonts w:ascii="Consolas" w:hAnsi="Consolas" w:cs="Consolas"/>
+          <w:color w:val="000000"/>
+          <w:sz w:val="19"/>
+          <w:szCs w:val="19"/>
+        </w:rPr>
+        <w:t xml:space="preserve"> permission </w:t>
+      </w:r>
+      <w:r>
+        <w:rPr>
+          <w:rFonts w:ascii="Consolas" w:hAnsi="Consolas" w:cs="Consolas"/>
+          <w:color w:val="808080"/>
+          <w:sz w:val="19"/>
+          <w:szCs w:val="19"/>
+        </w:rPr>
+        <w:t>=</w:t>
+      </w:r>
+      <w:r>
+        <w:rPr>
+          <w:rFonts w:ascii="Consolas" w:hAnsi="Consolas" w:cs="Consolas"/>
+          <w:color w:val="000000"/>
+          <w:sz w:val="19"/>
+          <w:szCs w:val="19"/>
+        </w:rPr>
+        <w:t xml:space="preserve"> </w:t>
+      </w:r>
+      <w:r>
+        <w:rPr>
+          <w:rFonts w:ascii="Consolas" w:hAnsi="Consolas" w:cs="Consolas"/>
+          <w:color w:val="FF0000"/>
+          <w:sz w:val="19"/>
+          <w:szCs w:val="19"/>
+        </w:rPr>
+        <w:t>'a'</w:t>
+      </w:r>
+      <w:r>
+        <w:rPr>
+          <w:rFonts w:ascii="Consolas" w:hAnsi="Consolas" w:cs="Consolas"/>
+          <w:color w:val="000000"/>
+          <w:sz w:val="19"/>
+          <w:szCs w:val="19"/>
+        </w:rPr>
+        <w:t xml:space="preserve"> </w:t>
+      </w:r>
+      <w:r>
+        <w:rPr>
+          <w:rFonts w:ascii="Consolas" w:hAnsi="Consolas" w:cs="Consolas"/>
+          <w:color w:val="808080"/>
+          <w:sz w:val="19"/>
+          <w:szCs w:val="19"/>
+        </w:rPr>
+        <w:t>OR</w:t>
+      </w:r>
+      <w:r>
+        <w:rPr>
+          <w:rFonts w:ascii="Consolas" w:hAnsi="Consolas" w:cs="Consolas"/>
+          <w:color w:val="000000"/>
+          <w:sz w:val="19"/>
+          <w:szCs w:val="19"/>
+        </w:rPr>
+        <w:t xml:space="preserve"> permission </w:t>
+      </w:r>
+      <w:r>
+        <w:rPr>
+          <w:rFonts w:ascii="Consolas" w:hAnsi="Consolas" w:cs="Consolas"/>
+          <w:color w:val="808080"/>
+          <w:sz w:val="19"/>
+          <w:szCs w:val="19"/>
+        </w:rPr>
+        <w:t>=</w:t>
+      </w:r>
+      <w:r>
+        <w:rPr>
+          <w:rFonts w:ascii="Consolas" w:hAnsi="Consolas" w:cs="Consolas"/>
+          <w:color w:val="000000"/>
+          <w:sz w:val="19"/>
+          <w:szCs w:val="19"/>
+        </w:rPr>
+        <w:t xml:space="preserve"> </w:t>
+      </w:r>
+      <w:r>
+        <w:rPr>
+          <w:rFonts w:ascii="Consolas" w:hAnsi="Consolas" w:cs="Consolas"/>
+          <w:color w:val="FF0000"/>
+          <w:sz w:val="19"/>
+          <w:szCs w:val="19"/>
+        </w:rPr>
+        <w:t>'A'</w:t>
+      </w:r>
+      <w:r>
+        <w:rPr>
+          <w:rFonts w:ascii="Consolas" w:hAnsi="Consolas" w:cs="Consolas"/>
+          <w:color w:val="808080"/>
+          <w:sz w:val="19"/>
+          <w:szCs w:val="19"/>
+        </w:rPr>
+        <w:t>);</w:t>
+      </w:r>
+    </w:p>
+    <w:p>
       <w:bookmarkStart w:id="0" w:name="_GoBack"/>
       <w:bookmarkEnd w:id="0"/>
-      <w:r>
-        <w:t xml:space="preserve">Address varchar(40), Description varchar(100), </w:t>
-      </w:r>
-      <w:proofErr w:type="spellStart"/>
-      <w:r>
-        <w:t>no_of_member</w:t>
-      </w:r>
-      <w:proofErr w:type="spellEnd"/>
-      <w:r>
-        <w:t xml:space="preserve"> INT, length decimal(10,2), width decimal(10,2), </w:t>
-      </w:r>
-      <w:proofErr w:type="spellStart"/>
-      <w:r>
-        <w:t>AreaFK</w:t>
-      </w:r>
-      <w:proofErr w:type="spellEnd"/>
-      <w:r>
-        <w:t xml:space="preserve"> INT, PRIMARY KEY(</w:t>
-      </w:r>
-      <w:proofErr w:type="spellStart"/>
-      <w:r>
-        <w:t>HomePk</w:t>
-      </w:r>
-      <w:proofErr w:type="spellEnd"/>
-      <w:r>
-        <w:t>))</w:t>
+    </w:p>
+    <w:p>
+      <w:r>
+        <w:t>2.</w:t>
+      </w:r>
+    </w:p>
+    <w:p>
+      <w:r>
+        <w:t xml:space="preserve">CREATE TABLE </w:t>
+      </w:r>
+      <w:proofErr w:type="spellStart"/>
+      <w:r>
+        <w:rPr>
+          <w:highlight w:val="yellow"/>
+        </w:rPr>
+        <w:t>UserActivity</w:t>
+      </w:r>
+      <w:proofErr w:type="spellEnd"/>
+      <w:r>
+        <w:t xml:space="preserve"> (</w:t>
+      </w:r>
+      <w:proofErr w:type="spellStart"/>
+      <w:r>
+        <w:t>UserPk</w:t>
+      </w:r>
+      <w:proofErr w:type="spellEnd"/>
+      <w:r>
+        <w:t xml:space="preserve"> INT, </w:t>
+      </w:r>
+      <w:proofErr w:type="spellStart"/>
+      <w:r>
+        <w:t>ActivityPk</w:t>
+      </w:r>
+      <w:proofErr w:type="spellEnd"/>
+      <w:r>
+        <w:t xml:space="preserve"> INT, FOREIGN KEY(</w:t>
+      </w:r>
+      <w:proofErr w:type="spellStart"/>
+      <w:r>
+        <w:t>UserPk</w:t>
+      </w:r>
+      <w:proofErr w:type="spellEnd"/>
+      <w:r>
+        <w:t xml:space="preserve">) REFERENCES </w:t>
+      </w:r>
+      <w:proofErr w:type="gramStart"/>
+      <w:r>
+        <w:t>Users(</w:t>
+      </w:r>
+      <w:proofErr w:type="spellStart"/>
+      <w:proofErr w:type="gramEnd"/>
+      <w:r>
+        <w:t>UserPk</w:t>
+      </w:r>
+      <w:proofErr w:type="spellEnd"/>
+      <w:r>
+        <w:t>), FOREIGN KEY(</w:t>
+      </w:r>
+      <w:proofErr w:type="spellStart"/>
+      <w:r>
+        <w:t>ActivityPk</w:t>
+      </w:r>
+      <w:proofErr w:type="spellEnd"/>
+      <w:r>
+        <w:t>) REFERENCES Activity(</w:t>
+      </w:r>
+      <w:proofErr w:type="spellStart"/>
+      <w:r>
+        <w:t>ActivityPk</w:t>
+      </w:r>
+      <w:proofErr w:type="spellEnd"/>
+      <w:r>
+        <w:t>), PRIMARY KEY(</w:t>
+      </w:r>
+      <w:proofErr w:type="spellStart"/>
+      <w:r>
+        <w:t>UserPk,ActivityPk</w:t>
+      </w:r>
+      <w:proofErr w:type="spellEnd"/>
+      <w:r>
+        <w:t>) )</w:t>
       </w:r>
     </w:p>
     <w:p/>
     <w:p>
       <w:r>
-        <w:t>3.</w:t>
-      </w:r>
-    </w:p>
-    <w:p>
-      <w:r>
-        <w:t xml:space="preserve">CREATE TABLE </w:t>
-      </w:r>
-      <w:r>
-        <w:rPr>
+        <w:rPr>
+          <w:highlight w:val="green"/>
+        </w:rPr>
+        <w:t>Insertion Queries -&gt;</w:t>
+      </w:r>
+    </w:p>
+    <w:p>
+      <w:r>
+        <w:rPr>
+          <w:highlight w:val="cyan"/>
+        </w:rPr>
+        <w:t>Colo</w:t>
+      </w:r>
+      <w:r>
+        <w:rPr>
+          <w:highlight w:val="cyan"/>
+        </w:rPr>
+        <w:t>r -&gt; Data via function parameters</w:t>
+      </w:r>
+    </w:p>
+    <w:p>
+      <w:r>
+        <w:t>1.</w:t>
+      </w:r>
+    </w:p>
+    <w:p>
+      <w:pPr>
+        <w:rPr>
+          <w:rFonts w:ascii="Consolas" w:hAnsi="Consolas" w:cs="Consolas"/>
+          <w:color w:val="000000"/>
+          <w:sz w:val="19"/>
+          <w:szCs w:val="19"/>
+        </w:rPr>
+      </w:pPr>
+      <w:r>
+        <w:rPr>
+          <w:rFonts w:ascii="Consolas" w:hAnsi="Consolas" w:cs="Consolas"/>
+          <w:color w:val="A31515"/>
+          <w:sz w:val="19"/>
+          <w:szCs w:val="19"/>
+        </w:rPr>
+        <w:t xml:space="preserve">INSERT INTO </w:t>
+      </w:r>
+      <w:r>
+        <w:rPr>
+          <w:rFonts w:ascii="Consolas" w:hAnsi="Consolas" w:cs="Consolas"/>
+          <w:color w:val="A31515"/>
+          <w:sz w:val="19"/>
+          <w:szCs w:val="19"/>
           <w:highlight w:val="yellow"/>
         </w:rPr>
-        <w:t>Area</w:t>
-      </w:r>
-      <w:r>
-        <w:t xml:space="preserve"> (</w:t>
-      </w:r>
-      <w:proofErr w:type="spellStart"/>
-      <w:r>
-        <w:t>AreaPk</w:t>
-      </w:r>
-      <w:proofErr w:type="spellEnd"/>
-      <w:r>
-        <w:t xml:space="preserve"> INT NOT NULL IDENTITY(1,1), Name varchar(20), Description varchar(100), length decimal(10,2), width decimal(10,2), </w:t>
-      </w:r>
-      <w:proofErr w:type="spellStart"/>
-      <w:r>
-        <w:t>ActivityFk</w:t>
-      </w:r>
-      <w:proofErr w:type="spellEnd"/>
-      <w:r>
-        <w:t xml:space="preserve"> INT, PRIMARY KEY(</w:t>
-      </w:r>
-      <w:proofErr w:type="spellStart"/>
-      <w:r>
-        <w:t>AreaPk</w:t>
-      </w:r>
-      <w:proofErr w:type="spellEnd"/>
-      <w:r>
-        <w:t>))</w:t>
-      </w:r>
-    </w:p>
-    <w:p/>
-    <w:p>
-      <w:r>
-        <w:t xml:space="preserve">4. </w:t>
-      </w:r>
-    </w:p>
-    <w:p>
-      <w:r>
-        <w:t xml:space="preserve">CREATE TABLE </w:t>
-      </w:r>
-      <w:r>
-        <w:rPr>
-          <w:highlight w:val="yellow"/>
-        </w:rPr>
-        <w:t>Activity</w:t>
-      </w:r>
-      <w:r>
-        <w:t xml:space="preserve"> (</w:t>
-      </w:r>
-      <w:proofErr w:type="spellStart"/>
-      <w:r>
-        <w:t>ActivityPk</w:t>
-      </w:r>
-      <w:proofErr w:type="spellEnd"/>
-      <w:r>
-        <w:t xml:space="preserve"> INT NOT NULL IDENTITY(1,1), Name varchar(20), Description varchar(100), </w:t>
-      </w:r>
-      <w:proofErr w:type="spellStart"/>
-      <w:r>
-        <w:t>no_of_member</w:t>
-      </w:r>
-      <w:proofErr w:type="spellEnd"/>
-      <w:r>
-        <w:t xml:space="preserve"> INT, completed INT, PRIMARY KEY(</w:t>
-      </w:r>
-      <w:proofErr w:type="spellStart"/>
-      <w:r>
-        <w:t>ActivityPk</w:t>
-      </w:r>
-      <w:proofErr w:type="spellEnd"/>
-      <w:r>
-        <w:t>))</w:t>
-      </w:r>
-    </w:p>
-    <w:p>
-      <w:r>
-        <w:rPr>
-          <w:highlight w:val="red"/>
-        </w:rPr>
-        <w:t>CHANGED</w:t>
+        <w:t>HOME</w:t>
+      </w:r>
+      <w:r>
+        <w:rPr>
+          <w:rFonts w:ascii="Consolas" w:hAnsi="Consolas" w:cs="Consolas"/>
+          <w:color w:val="A31515"/>
+          <w:sz w:val="19"/>
+          <w:szCs w:val="19"/>
+        </w:rPr>
+        <w:t xml:space="preserve"> (Announcement , </w:t>
+      </w:r>
+      <w:proofErr w:type="spellStart"/>
+      <w:r>
+        <w:rPr>
+          <w:rFonts w:ascii="Consolas" w:hAnsi="Consolas" w:cs="Consolas"/>
+          <w:color w:val="A31515"/>
+          <w:sz w:val="19"/>
+          <w:szCs w:val="19"/>
+        </w:rPr>
+        <w:t>Home_Name</w:t>
+      </w:r>
+      <w:proofErr w:type="spellEnd"/>
+      <w:r>
+        <w:rPr>
+          <w:rFonts w:ascii="Consolas" w:hAnsi="Consolas" w:cs="Consolas"/>
+          <w:color w:val="A31515"/>
+          <w:sz w:val="19"/>
+          <w:szCs w:val="19"/>
+        </w:rPr>
+        <w:t xml:space="preserve"> , Address , Description , length , width ) VALUES ("</w:t>
+      </w:r>
+      <w:r>
+        <w:rPr>
+          <w:rFonts w:ascii="Consolas" w:hAnsi="Consolas" w:cs="Consolas"/>
+          <w:color w:val="000000"/>
+          <w:sz w:val="19"/>
+          <w:szCs w:val="19"/>
+        </w:rPr>
+        <w:t xml:space="preserve"> + </w:t>
+      </w:r>
+      <w:r>
+        <w:rPr>
+          <w:rFonts w:ascii="Consolas" w:hAnsi="Consolas" w:cs="Consolas"/>
+          <w:color w:val="A31515"/>
+          <w:sz w:val="19"/>
+          <w:szCs w:val="19"/>
+        </w:rPr>
+        <w:t>"'"</w:t>
+      </w:r>
+      <w:r>
+        <w:rPr>
+          <w:rFonts w:ascii="Consolas" w:hAnsi="Consolas" w:cs="Consolas"/>
+          <w:color w:val="000000"/>
+          <w:sz w:val="19"/>
+          <w:szCs w:val="19"/>
+        </w:rPr>
+        <w:t xml:space="preserve"> + </w:t>
+      </w:r>
+      <w:r>
+        <w:rPr>
+          <w:rFonts w:ascii="Consolas" w:hAnsi="Consolas" w:cs="Consolas"/>
+          <w:color w:val="000000"/>
+          <w:sz w:val="19"/>
+          <w:szCs w:val="19"/>
+          <w:highlight w:val="cyan"/>
+        </w:rPr>
+        <w:t>announcement</w:t>
+      </w:r>
+      <w:r>
+        <w:rPr>
+          <w:rFonts w:ascii="Consolas" w:hAnsi="Consolas" w:cs="Consolas"/>
+          <w:color w:val="000000"/>
+          <w:sz w:val="19"/>
+          <w:szCs w:val="19"/>
+        </w:rPr>
+        <w:t xml:space="preserve"> + </w:t>
+      </w:r>
+      <w:r>
+        <w:rPr>
+          <w:rFonts w:ascii="Consolas" w:hAnsi="Consolas" w:cs="Consolas"/>
+          <w:color w:val="A31515"/>
+          <w:sz w:val="19"/>
+          <w:szCs w:val="19"/>
+        </w:rPr>
+        <w:t>"'"</w:t>
+      </w:r>
+      <w:r>
+        <w:rPr>
+          <w:rFonts w:ascii="Consolas" w:hAnsi="Consolas" w:cs="Consolas"/>
+          <w:color w:val="000000"/>
+          <w:sz w:val="19"/>
+          <w:szCs w:val="19"/>
+        </w:rPr>
+        <w:t xml:space="preserve"> + </w:t>
+      </w:r>
+      <w:r>
+        <w:rPr>
+          <w:rFonts w:ascii="Consolas" w:hAnsi="Consolas" w:cs="Consolas"/>
+          <w:color w:val="A31515"/>
+          <w:sz w:val="19"/>
+          <w:szCs w:val="19"/>
+        </w:rPr>
+        <w:t>","</w:t>
+      </w:r>
+      <w:r>
+        <w:rPr>
+          <w:rFonts w:ascii="Consolas" w:hAnsi="Consolas" w:cs="Consolas"/>
+          <w:color w:val="000000"/>
+          <w:sz w:val="19"/>
+          <w:szCs w:val="19"/>
+        </w:rPr>
+        <w:t xml:space="preserve"> + </w:t>
+      </w:r>
+      <w:r>
+        <w:rPr>
+          <w:rFonts w:ascii="Consolas" w:hAnsi="Consolas" w:cs="Consolas"/>
+          <w:color w:val="A31515"/>
+          <w:sz w:val="19"/>
+          <w:szCs w:val="19"/>
+        </w:rPr>
+        <w:t>"'"</w:t>
+      </w:r>
+      <w:r>
+        <w:rPr>
+          <w:rFonts w:ascii="Consolas" w:hAnsi="Consolas" w:cs="Consolas"/>
+          <w:color w:val="000000"/>
+          <w:sz w:val="19"/>
+          <w:szCs w:val="19"/>
+        </w:rPr>
+        <w:t xml:space="preserve"> + </w:t>
+      </w:r>
+      <w:proofErr w:type="spellStart"/>
+      <w:r>
+        <w:rPr>
+          <w:rFonts w:ascii="Consolas" w:hAnsi="Consolas" w:cs="Consolas"/>
+          <w:color w:val="000000"/>
+          <w:sz w:val="19"/>
+          <w:szCs w:val="19"/>
+          <w:highlight w:val="cyan"/>
+        </w:rPr>
+        <w:t>name_home</w:t>
+      </w:r>
+      <w:proofErr w:type="spellEnd"/>
+      <w:r>
+        <w:rPr>
+          <w:rFonts w:ascii="Consolas" w:hAnsi="Consolas" w:cs="Consolas"/>
+          <w:color w:val="000000"/>
+          <w:sz w:val="19"/>
+          <w:szCs w:val="19"/>
+        </w:rPr>
+        <w:t xml:space="preserve"> + </w:t>
+      </w:r>
+      <w:r>
+        <w:rPr>
+          <w:rFonts w:ascii="Consolas" w:hAnsi="Consolas" w:cs="Consolas"/>
+          <w:color w:val="A31515"/>
+          <w:sz w:val="19"/>
+          <w:szCs w:val="19"/>
+        </w:rPr>
+        <w:t>"'"</w:t>
+      </w:r>
+      <w:r>
+        <w:rPr>
+          <w:rFonts w:ascii="Consolas" w:hAnsi="Consolas" w:cs="Consolas"/>
+          <w:color w:val="000000"/>
+          <w:sz w:val="19"/>
+          <w:szCs w:val="19"/>
+        </w:rPr>
+        <w:t xml:space="preserve"> + </w:t>
+      </w:r>
+      <w:r>
+        <w:rPr>
+          <w:rFonts w:ascii="Consolas" w:hAnsi="Consolas" w:cs="Consolas"/>
+          <w:color w:val="A31515"/>
+          <w:sz w:val="19"/>
+          <w:szCs w:val="19"/>
+        </w:rPr>
+        <w:t>","</w:t>
+      </w:r>
+      <w:r>
+        <w:rPr>
+          <w:rFonts w:ascii="Consolas" w:hAnsi="Consolas" w:cs="Consolas"/>
+          <w:color w:val="000000"/>
+          <w:sz w:val="19"/>
+          <w:szCs w:val="19"/>
+        </w:rPr>
+        <w:t xml:space="preserve"> + </w:t>
+      </w:r>
+      <w:r>
+        <w:rPr>
+          <w:rFonts w:ascii="Consolas" w:hAnsi="Consolas" w:cs="Consolas"/>
+          <w:color w:val="A31515"/>
+          <w:sz w:val="19"/>
+          <w:szCs w:val="19"/>
+        </w:rPr>
+        <w:t>"'"</w:t>
+      </w:r>
+      <w:r>
+        <w:rPr>
+          <w:rFonts w:ascii="Consolas" w:hAnsi="Consolas" w:cs="Consolas"/>
+          <w:color w:val="000000"/>
+          <w:sz w:val="19"/>
+          <w:szCs w:val="19"/>
+        </w:rPr>
+        <w:t xml:space="preserve"> + </w:t>
+      </w:r>
+      <w:proofErr w:type="spellStart"/>
+      <w:r>
+        <w:rPr>
+          <w:rFonts w:ascii="Consolas" w:hAnsi="Consolas" w:cs="Consolas"/>
+          <w:color w:val="000000"/>
+          <w:sz w:val="19"/>
+          <w:szCs w:val="19"/>
+          <w:highlight w:val="cyan"/>
+        </w:rPr>
+        <w:t>address_home</w:t>
+      </w:r>
+      <w:proofErr w:type="spellEnd"/>
+      <w:r>
+        <w:rPr>
+          <w:rFonts w:ascii="Consolas" w:hAnsi="Consolas" w:cs="Consolas"/>
+          <w:color w:val="000000"/>
+          <w:sz w:val="19"/>
+          <w:szCs w:val="19"/>
+        </w:rPr>
+        <w:t xml:space="preserve"> + </w:t>
+      </w:r>
+      <w:r>
+        <w:rPr>
+          <w:rFonts w:ascii="Consolas" w:hAnsi="Consolas" w:cs="Consolas"/>
+          <w:color w:val="A31515"/>
+          <w:sz w:val="19"/>
+          <w:szCs w:val="19"/>
+        </w:rPr>
+        <w:t>"'"</w:t>
+      </w:r>
+      <w:r>
+        <w:rPr>
+          <w:rFonts w:ascii="Consolas" w:hAnsi="Consolas" w:cs="Consolas"/>
+          <w:color w:val="000000"/>
+          <w:sz w:val="19"/>
+          <w:szCs w:val="19"/>
+        </w:rPr>
+        <w:t xml:space="preserve"> + </w:t>
+      </w:r>
+      <w:r>
+        <w:rPr>
+          <w:rFonts w:ascii="Consolas" w:hAnsi="Consolas" w:cs="Consolas"/>
+          <w:color w:val="A31515"/>
+          <w:sz w:val="19"/>
+          <w:szCs w:val="19"/>
+        </w:rPr>
+        <w:t>","</w:t>
+      </w:r>
+      <w:r>
+        <w:rPr>
+          <w:rFonts w:ascii="Consolas" w:hAnsi="Consolas" w:cs="Consolas"/>
+          <w:color w:val="000000"/>
+          <w:sz w:val="19"/>
+          <w:szCs w:val="19"/>
+        </w:rPr>
+        <w:t xml:space="preserve"> + </w:t>
+      </w:r>
+      <w:r>
+        <w:rPr>
+          <w:rFonts w:ascii="Consolas" w:hAnsi="Consolas" w:cs="Consolas"/>
+          <w:color w:val="A31515"/>
+          <w:sz w:val="19"/>
+          <w:szCs w:val="19"/>
+        </w:rPr>
+        <w:t>"'"</w:t>
+      </w:r>
+      <w:r>
+        <w:rPr>
+          <w:rFonts w:ascii="Consolas" w:hAnsi="Consolas" w:cs="Consolas"/>
+          <w:color w:val="000000"/>
+          <w:sz w:val="19"/>
+          <w:szCs w:val="19"/>
+        </w:rPr>
+        <w:t xml:space="preserve"> + </w:t>
+      </w:r>
+      <w:proofErr w:type="spellStart"/>
+      <w:r>
+        <w:rPr>
+          <w:rFonts w:ascii="Consolas" w:hAnsi="Consolas" w:cs="Consolas"/>
+          <w:color w:val="000000"/>
+          <w:sz w:val="19"/>
+          <w:szCs w:val="19"/>
+          <w:highlight w:val="cyan"/>
+        </w:rPr>
+        <w:t>description_home</w:t>
+      </w:r>
+      <w:proofErr w:type="spellEnd"/>
+      <w:r>
+        <w:rPr>
+          <w:rFonts w:ascii="Consolas" w:hAnsi="Consolas" w:cs="Consolas"/>
+          <w:color w:val="000000"/>
+          <w:sz w:val="19"/>
+          <w:szCs w:val="19"/>
+        </w:rPr>
+        <w:t xml:space="preserve"> + </w:t>
+      </w:r>
+      <w:r>
+        <w:rPr>
+          <w:rFonts w:ascii="Consolas" w:hAnsi="Consolas" w:cs="Consolas"/>
+          <w:color w:val="A31515"/>
+          <w:sz w:val="19"/>
+          <w:szCs w:val="19"/>
+        </w:rPr>
+        <w:t>"'"</w:t>
+      </w:r>
+      <w:r>
+        <w:rPr>
+          <w:rFonts w:ascii="Consolas" w:hAnsi="Consolas" w:cs="Consolas"/>
+          <w:color w:val="000000"/>
+          <w:sz w:val="19"/>
+          <w:szCs w:val="19"/>
+        </w:rPr>
+        <w:t xml:space="preserve"> + </w:t>
+      </w:r>
+      <w:r>
+        <w:rPr>
+          <w:rFonts w:ascii="Consolas" w:hAnsi="Consolas" w:cs="Consolas"/>
+          <w:color w:val="A31515"/>
+          <w:sz w:val="19"/>
+          <w:szCs w:val="19"/>
+        </w:rPr>
+        <w:t>","</w:t>
+      </w:r>
+      <w:r>
+        <w:rPr>
+          <w:rFonts w:ascii="Consolas" w:hAnsi="Consolas" w:cs="Consolas"/>
+          <w:color w:val="000000"/>
+          <w:sz w:val="19"/>
+          <w:szCs w:val="19"/>
+        </w:rPr>
+        <w:t xml:space="preserve"> + </w:t>
+      </w:r>
+      <w:proofErr w:type="spellStart"/>
+      <w:r>
+        <w:rPr>
+          <w:rFonts w:ascii="Consolas" w:hAnsi="Consolas" w:cs="Consolas"/>
+          <w:color w:val="000000"/>
+          <w:sz w:val="19"/>
+          <w:szCs w:val="19"/>
+          <w:highlight w:val="cyan"/>
+        </w:rPr>
+        <w:t>length_of_home</w:t>
+      </w:r>
+      <w:proofErr w:type="spellEnd"/>
+      <w:r>
+        <w:rPr>
+          <w:rFonts w:ascii="Consolas" w:hAnsi="Consolas" w:cs="Consolas"/>
+          <w:color w:val="000000"/>
+          <w:sz w:val="19"/>
+          <w:szCs w:val="19"/>
+        </w:rPr>
+        <w:t xml:space="preserve"> + </w:t>
+      </w:r>
+      <w:r>
+        <w:rPr>
+          <w:rFonts w:ascii="Consolas" w:hAnsi="Consolas" w:cs="Consolas"/>
+          <w:color w:val="A31515"/>
+          <w:sz w:val="19"/>
+          <w:szCs w:val="19"/>
+        </w:rPr>
+        <w:t>","</w:t>
+      </w:r>
+      <w:r>
+        <w:rPr>
+          <w:rFonts w:ascii="Consolas" w:hAnsi="Consolas" w:cs="Consolas"/>
+          <w:color w:val="000000"/>
+          <w:sz w:val="19"/>
+          <w:szCs w:val="19"/>
+        </w:rPr>
+        <w:t xml:space="preserve"> + </w:t>
+      </w:r>
+      <w:proofErr w:type="spellStart"/>
+      <w:r>
+        <w:rPr>
+          <w:rFonts w:ascii="Consolas" w:hAnsi="Consolas" w:cs="Consolas"/>
+          <w:color w:val="000000"/>
+          <w:sz w:val="19"/>
+          <w:szCs w:val="19"/>
+          <w:highlight w:val="cyan"/>
+        </w:rPr>
+        <w:t>width_of_home</w:t>
+      </w:r>
+      <w:proofErr w:type="spellEnd"/>
+      <w:r>
+        <w:rPr>
+          <w:rFonts w:ascii="Consolas" w:hAnsi="Consolas" w:cs="Consolas"/>
+          <w:color w:val="000000"/>
+          <w:sz w:val="19"/>
+          <w:szCs w:val="19"/>
+        </w:rPr>
+        <w:t xml:space="preserve"> + </w:t>
+      </w:r>
+      <w:r>
+        <w:rPr>
+          <w:rFonts w:ascii="Consolas" w:hAnsi="Consolas" w:cs="Consolas"/>
+          <w:color w:val="A31515"/>
+          <w:sz w:val="19"/>
+          <w:szCs w:val="19"/>
+        </w:rPr>
+        <w:t>")</w:t>
       </w:r>
     </w:p>
     <w:p>
       <w:pPr>
         <w:rPr>
-          <w:highlight w:val="yellow"/>
+          <w:rFonts w:ascii="Consolas" w:hAnsi="Consolas" w:cs="Consolas"/>
+          <w:color w:val="000000"/>
+          <w:sz w:val="19"/>
+          <w:szCs w:val="19"/>
         </w:rPr>
       </w:pPr>
-      <w:r>
-        <w:rPr>
-          <w:highlight w:val="yellow"/>
-        </w:rPr>
-        <w:t>completed</w:t>
-      </w:r>
-      <w:r>
-        <w:rPr>
-          <w:highlight w:val="yellow"/>
-        </w:rPr>
-        <w:t xml:space="preserve"> field deleted.</w:t>
-      </w:r>
     </w:p>
     <w:p>
       <w:pPr>
         <w:rPr>
-          <w:highlight w:val="yellow"/>
+          <w:rFonts w:ascii="Consolas" w:hAnsi="Consolas" w:cs="Consolas"/>
+          <w:color w:val="000000"/>
+          <w:sz w:val="19"/>
+          <w:szCs w:val="19"/>
         </w:rPr>
       </w:pPr>
       <w:r>
         <w:rPr>
-          <w:highlight w:val="yellow"/>
-        </w:rPr>
-        <w:t>outcome</w:t>
-      </w:r>
-      <w:r>
-        <w:rPr>
-          <w:highlight w:val="yellow"/>
-        </w:rPr>
-        <w:t xml:space="preserve"> field added</w:t>
-      </w:r>
-      <w:r>
-        <w:rPr>
-          <w:highlight w:val="yellow"/>
-        </w:rPr>
-        <w:t xml:space="preserve"> (int)</w:t>
-      </w:r>
-    </w:p>
-    <w:p>
-      <w:r>
-        <w:rPr>
-          <w:highlight w:val="green"/>
-        </w:rPr>
-        <w:t>Alter Table (Applying Key</w:t>
-      </w:r>
-      <w:r>
-        <w:rPr>
-          <w:highlight w:val="green"/>
-        </w:rPr>
-        <w:t>s)</w:t>
-      </w:r>
-      <w:r>
-        <w:rPr>
-          <w:highlight w:val="green"/>
-        </w:rPr>
-        <w:t xml:space="preserve"> -&gt;</w:t>
-      </w:r>
-    </w:p>
-    <w:p>
-      <w:r>
-        <w:t>1.</w:t>
-      </w:r>
-    </w:p>
-    <w:p>
-      <w:r>
-        <w:rPr>
-          <w:highlight w:val="yellow"/>
-        </w:rPr>
-        <w:t>ALTER TABLE Home</w:t>
-      </w:r>
-      <w:r>
-        <w:t xml:space="preserve"> ADD CONSTRAINT </w:t>
-      </w:r>
-      <w:proofErr w:type="spellStart"/>
-      <w:r>
-        <w:t>HomeAreaFK</w:t>
-      </w:r>
-      <w:proofErr w:type="spellEnd"/>
-      <w:r>
-        <w:t xml:space="preserve"> FOREIGN KEY(</w:t>
-      </w:r>
-      <w:proofErr w:type="spellStart"/>
-      <w:r>
-        <w:t>AreaFk</w:t>
-      </w:r>
-      <w:proofErr w:type="spellEnd"/>
-      <w:r>
-        <w:t>) REFERENCES Area(</w:t>
-      </w:r>
-      <w:proofErr w:type="spellStart"/>
-      <w:r>
-        <w:t>AreaPk</w:t>
-      </w:r>
-      <w:proofErr w:type="spellEnd"/>
-      <w:r>
-        <w:t>)</w:t>
-      </w:r>
-    </w:p>
-    <w:p/>
-    <w:p>
-      <w:r>
-        <w:t>2.</w:t>
-      </w:r>
-    </w:p>
-    <w:p>
-      <w:r>
-        <w:rPr>
-          <w:highlight w:val="yellow"/>
+          <w:rFonts w:ascii="Consolas" w:hAnsi="Consolas" w:cs="Consolas"/>
+          <w:color w:val="000000"/>
+          <w:sz w:val="19"/>
+          <w:szCs w:val="19"/>
+        </w:rPr>
+        <w:t xml:space="preserve">2. </w:t>
+      </w:r>
+    </w:p>
+    <w:p>
+      <w:pPr>
+        <w:rPr>
+          <w:rFonts w:ascii="Consolas" w:hAnsi="Consolas" w:cs="Consolas"/>
+          <w:color w:val="A31515"/>
+          <w:sz w:val="19"/>
+          <w:szCs w:val="19"/>
+        </w:rPr>
+      </w:pPr>
+      <w:r>
+        <w:rPr>
+          <w:rFonts w:ascii="Consolas" w:hAnsi="Consolas" w:cs="Consolas"/>
+          <w:color w:val="A31515"/>
+          <w:sz w:val="19"/>
+          <w:szCs w:val="19"/>
         </w:rPr>
         <w:lastRenderedPageBreak/>
-        <w:t>ALTER TABLE Area</w:t>
-      </w:r>
-      <w:r>
-        <w:t xml:space="preserve"> ADD CONSTRAINT </w:t>
-      </w:r>
-      <w:proofErr w:type="spellStart"/>
-      <w:r>
-        <w:t>AreaActivityFK</w:t>
-      </w:r>
-      <w:proofErr w:type="spellEnd"/>
-      <w:r>
-        <w:t xml:space="preserve"> FOREIGN KEY(</w:t>
-      </w:r>
-      <w:proofErr w:type="spellStart"/>
-      <w:r>
-        <w:t>ActivityFk</w:t>
-      </w:r>
-      <w:proofErr w:type="spellEnd"/>
-      <w:r>
-        <w:t>) REFERENCES Activity(</w:t>
-      </w:r>
-      <w:proofErr w:type="spellStart"/>
-      <w:r>
-        <w:t>ActivityPk</w:t>
-      </w:r>
-      <w:proofErr w:type="spellEnd"/>
-      <w:r>
-        <w:t>)</w:t>
-      </w:r>
-    </w:p>
-    <w:p/>
-    <w:p>
-      <w:r>
-        <w:rPr>
-          <w:highlight w:val="green"/>
-        </w:rPr>
-        <w:t>Bridge Tables</w:t>
-      </w:r>
-      <w:r>
-        <w:rPr>
-          <w:highlight w:val="green"/>
-        </w:rPr>
-        <w:t xml:space="preserve"> Creation</w:t>
-      </w:r>
-      <w:r>
-        <w:rPr>
-          <w:highlight w:val="green"/>
-        </w:rPr>
-        <w:t xml:space="preserve"> -&gt;</w:t>
-      </w:r>
-      <w:r>
-        <w:t xml:space="preserve"> </w:t>
-      </w:r>
-    </w:p>
-    <w:p>
-      <w:r>
-        <w:t xml:space="preserve">1. </w:t>
-      </w:r>
-    </w:p>
-    <w:p>
-      <w:r>
-        <w:t xml:space="preserve">CREATE TABLE </w:t>
-      </w:r>
-      <w:proofErr w:type="spellStart"/>
-      <w:r>
-        <w:rPr>
-          <w:highlight w:val="yellow"/>
-        </w:rPr>
-        <w:t>UserHome</w:t>
-      </w:r>
-      <w:proofErr w:type="spellEnd"/>
-      <w:r>
-        <w:t xml:space="preserve"> (</w:t>
-      </w:r>
-      <w:proofErr w:type="spellStart"/>
-      <w:r>
-        <w:t>UserPk</w:t>
-      </w:r>
-      <w:proofErr w:type="spellEnd"/>
-      <w:r>
-        <w:t xml:space="preserve"> INT, </w:t>
-      </w:r>
-      <w:proofErr w:type="spellStart"/>
-      <w:r>
-        <w:t>HomePk</w:t>
-      </w:r>
-      <w:proofErr w:type="spellEnd"/>
-      <w:r>
-        <w:t xml:space="preserve"> INT, Permission char(1), FOREIGN KEY(</w:t>
-      </w:r>
-      <w:proofErr w:type="spellStart"/>
-      <w:r>
-        <w:t>UserPk</w:t>
-      </w:r>
-      <w:proofErr w:type="spellEnd"/>
-      <w:r>
-        <w:t>) REFERENCES Users(</w:t>
-      </w:r>
-      <w:proofErr w:type="spellStart"/>
-      <w:r>
-        <w:t>UserPk</w:t>
-      </w:r>
-      <w:proofErr w:type="spellEnd"/>
-      <w:r>
-        <w:t>), FOREIGN KEY(</w:t>
-      </w:r>
-      <w:proofErr w:type="spellStart"/>
-      <w:r>
-        <w:t>HomePk</w:t>
-      </w:r>
-      <w:proofErr w:type="spellEnd"/>
-      <w:r>
-        <w:t>) REFERENCES Home(</w:t>
-      </w:r>
-      <w:proofErr w:type="spellStart"/>
-      <w:r>
-        <w:t>HomePk</w:t>
-      </w:r>
-      <w:proofErr w:type="spellEnd"/>
-      <w:r>
-        <w:t>), PRIMARY KEY(</w:t>
-      </w:r>
-      <w:proofErr w:type="spellStart"/>
-      <w:r>
-        <w:t>UserPk,HomePk</w:t>
-      </w:r>
-      <w:proofErr w:type="spellEnd"/>
-      <w:r>
-        <w:t>) )</w:t>
-      </w:r>
-    </w:p>
-    <w:p/>
-    <w:p>
-      <w:r>
-        <w:t>2.</w:t>
-      </w:r>
-    </w:p>
-    <w:p>
-      <w:r>
-        <w:t xml:space="preserve">CREATE TABLE </w:t>
-      </w:r>
-      <w:proofErr w:type="spellStart"/>
-      <w:r>
-        <w:rPr>
-          <w:highlight w:val="yellow"/>
-        </w:rPr>
-        <w:t>UserActivity</w:t>
-      </w:r>
-      <w:proofErr w:type="spellEnd"/>
-      <w:r>
-        <w:t xml:space="preserve"> (</w:t>
-      </w:r>
-      <w:proofErr w:type="spellStart"/>
-      <w:r>
-        <w:t>UserPk</w:t>
-      </w:r>
-      <w:proofErr w:type="spellEnd"/>
-      <w:r>
-        <w:t xml:space="preserve"> INT, </w:t>
-      </w:r>
-      <w:proofErr w:type="spellStart"/>
-      <w:r>
-        <w:t>ActivityPk</w:t>
-      </w:r>
-      <w:proofErr w:type="spellEnd"/>
-      <w:r>
-        <w:t xml:space="preserve"> INT, FOREIGN KEY(</w:t>
-      </w:r>
-      <w:proofErr w:type="spellStart"/>
-      <w:r>
-        <w:t>UserPk</w:t>
-      </w:r>
-      <w:proofErr w:type="spellEnd"/>
-      <w:r>
-        <w:t>) REFERENCES Users(</w:t>
-      </w:r>
-      <w:proofErr w:type="spellStart"/>
-      <w:r>
-        <w:t>UserPk</w:t>
-      </w:r>
-      <w:proofErr w:type="spellEnd"/>
-      <w:r>
-        <w:t>), FOREIGN KEY(</w:t>
-      </w:r>
-      <w:proofErr w:type="spellStart"/>
-      <w:r>
-        <w:t>ActivityPk</w:t>
-      </w:r>
-      <w:proofErr w:type="spellEnd"/>
-      <w:r>
-        <w:t>) REFERENCES Activity(</w:t>
-      </w:r>
-      <w:proofErr w:type="spellStart"/>
-      <w:r>
-        <w:t>ActivityPk</w:t>
-      </w:r>
-      <w:proofErr w:type="spellEnd"/>
-      <w:r>
-        <w:t>), PRIMARY KEY(</w:t>
-      </w:r>
-      <w:proofErr w:type="spellStart"/>
-      <w:r>
-        <w:t>UserPk,ActivityPk</w:t>
-      </w:r>
-      <w:proofErr w:type="spellEnd"/>
-      <w:r>
-        <w:t>) )</w:t>
-      </w:r>
-    </w:p>
-    <w:p/>
-    <w:p>
-      <w:r>
-        <w:rPr>
-          <w:highlight w:val="green"/>
-        </w:rPr>
-        <w:t>Insertion Queries -&gt;</w:t>
-      </w:r>
-    </w:p>
-    <w:p>
-      <w:r>
-        <w:rPr>
-          <w:highlight w:val="cyan"/>
-        </w:rPr>
-        <w:t>Colo</w:t>
-      </w:r>
-      <w:r>
-        <w:rPr>
-          <w:highlight w:val="cyan"/>
-        </w:rPr>
-        <w:t>r -&gt; Data via function parameters</w:t>
-      </w:r>
-    </w:p>
-    <w:p>
-      <w:r>
-        <w:t>1.</w:t>
-      </w:r>
-    </w:p>
-    <w:p>
-      <w:pPr>
-        <w:rPr>
-          <w:rFonts w:ascii="Consolas" w:hAnsi="Consolas" w:cs="Consolas"/>
-          <w:color w:val="000000"/>
-          <w:sz w:val="19"/>
-          <w:szCs w:val="19"/>
-        </w:rPr>
-      </w:pPr>
-      <w:r>
-        <w:rPr>
-          <w:rFonts w:ascii="Consolas" w:hAnsi="Consolas" w:cs="Consolas"/>
-          <w:color w:val="A31515"/>
-          <w:sz w:val="19"/>
-          <w:szCs w:val="19"/>
-        </w:rPr>
-        <w:t xml:space="preserve">INSERT INTO </w:t>
-      </w:r>
-      <w:r>
-        <w:rPr>
-          <w:rFonts w:ascii="Consolas" w:hAnsi="Consolas" w:cs="Consolas"/>
-          <w:color w:val="A31515"/>
-          <w:sz w:val="19"/>
-          <w:szCs w:val="19"/>
-          <w:highlight w:val="yellow"/>
-        </w:rPr>
-        <w:t>HOME</w:t>
-      </w:r>
-      <w:r>
-        <w:rPr>
-          <w:rFonts w:ascii="Consolas" w:hAnsi="Consolas" w:cs="Consolas"/>
-          <w:color w:val="A31515"/>
-          <w:sz w:val="19"/>
-          <w:szCs w:val="19"/>
-        </w:rPr>
-        <w:t xml:space="preserve"> (Announcement , </w:t>
-      </w:r>
-      <w:proofErr w:type="spellStart"/>
-      <w:r>
-        <w:rPr>
-          <w:rFonts w:ascii="Consolas" w:hAnsi="Consolas" w:cs="Consolas"/>
-          <w:color w:val="A31515"/>
-          <w:sz w:val="19"/>
-          <w:szCs w:val="19"/>
-        </w:rPr>
-        <w:t>Home_Name</w:t>
-      </w:r>
-      <w:proofErr w:type="spellEnd"/>
-      <w:r>
-        <w:rPr>
-          <w:rFonts w:ascii="Consolas" w:hAnsi="Consolas" w:cs="Consolas"/>
-          <w:color w:val="A31515"/>
-          <w:sz w:val="19"/>
-          <w:szCs w:val="19"/>
-        </w:rPr>
-        <w:t xml:space="preserve"> , Address , Description , length , width ) VALUES ("</w:t>
-      </w:r>
-      <w:r>
-        <w:rPr>
-          <w:rFonts w:ascii="Consolas" w:hAnsi="Consolas" w:cs="Consolas"/>
-          <w:color w:val="000000"/>
-          <w:sz w:val="19"/>
-          <w:szCs w:val="19"/>
-        </w:rPr>
-        <w:t xml:space="preserve"> + </w:t>
-      </w:r>
-      <w:r>
-        <w:rPr>
-          <w:rFonts w:ascii="Consolas" w:hAnsi="Consolas" w:cs="Consolas"/>
-          <w:color w:val="A31515"/>
-          <w:sz w:val="19"/>
-          <w:szCs w:val="19"/>
-        </w:rPr>
-        <w:t>"'"</w:t>
-      </w:r>
-      <w:r>
-        <w:rPr>
-          <w:rFonts w:ascii="Consolas" w:hAnsi="Consolas" w:cs="Consolas"/>
-          <w:color w:val="000000"/>
-          <w:sz w:val="19"/>
-          <w:szCs w:val="19"/>
-        </w:rPr>
-        <w:t xml:space="preserve"> + </w:t>
-      </w:r>
-      <w:r>
-        <w:rPr>
-          <w:rFonts w:ascii="Consolas" w:hAnsi="Consolas" w:cs="Consolas"/>
-          <w:color w:val="000000"/>
-          <w:sz w:val="19"/>
-          <w:szCs w:val="19"/>
-          <w:highlight w:val="cyan"/>
-        </w:rPr>
-        <w:t>announcement</w:t>
-      </w:r>
-      <w:r>
-        <w:rPr>
-          <w:rFonts w:ascii="Consolas" w:hAnsi="Consolas" w:cs="Consolas"/>
-          <w:color w:val="000000"/>
-          <w:sz w:val="19"/>
-          <w:szCs w:val="19"/>
-        </w:rPr>
-        <w:t xml:space="preserve"> + </w:t>
-      </w:r>
-      <w:r>
-        <w:rPr>
-          <w:rFonts w:ascii="Consolas" w:hAnsi="Consolas" w:cs="Consolas"/>
-          <w:color w:val="A31515"/>
-          <w:sz w:val="19"/>
-          <w:szCs w:val="19"/>
-        </w:rPr>
-        <w:t>"'"</w:t>
-      </w:r>
-      <w:r>
-        <w:rPr>
-          <w:rFonts w:ascii="Consolas" w:hAnsi="Consolas" w:cs="Consolas"/>
-          <w:color w:val="000000"/>
-          <w:sz w:val="19"/>
-          <w:szCs w:val="19"/>
-        </w:rPr>
-        <w:t xml:space="preserve"> + </w:t>
-      </w:r>
-      <w:r>
-        <w:rPr>
-          <w:rFonts w:ascii="Consolas" w:hAnsi="Consolas" w:cs="Consolas"/>
-          <w:color w:val="A31515"/>
-          <w:sz w:val="19"/>
-          <w:szCs w:val="19"/>
-        </w:rPr>
-        <w:t>","</w:t>
-      </w:r>
-      <w:r>
-        <w:rPr>
-          <w:rFonts w:ascii="Consolas" w:hAnsi="Consolas" w:cs="Consolas"/>
-          <w:color w:val="000000"/>
-          <w:sz w:val="19"/>
-          <w:szCs w:val="19"/>
-        </w:rPr>
-        <w:t xml:space="preserve"> + </w:t>
-      </w:r>
-      <w:r>
-        <w:rPr>
-          <w:rFonts w:ascii="Consolas" w:hAnsi="Consolas" w:cs="Consolas"/>
-          <w:color w:val="A31515"/>
-          <w:sz w:val="19"/>
-          <w:szCs w:val="19"/>
-        </w:rPr>
-        <w:t>"'"</w:t>
-      </w:r>
-      <w:r>
-        <w:rPr>
-          <w:rFonts w:ascii="Consolas" w:hAnsi="Consolas" w:cs="Consolas"/>
-          <w:color w:val="000000"/>
-          <w:sz w:val="19"/>
-          <w:szCs w:val="19"/>
-        </w:rPr>
-        <w:t xml:space="preserve"> + </w:t>
-      </w:r>
-      <w:proofErr w:type="spellStart"/>
-      <w:r>
-        <w:rPr>
-          <w:rFonts w:ascii="Consolas" w:hAnsi="Consolas" w:cs="Consolas"/>
-          <w:color w:val="000000"/>
-          <w:sz w:val="19"/>
-          <w:szCs w:val="19"/>
-          <w:highlight w:val="cyan"/>
-        </w:rPr>
-        <w:t>name_home</w:t>
-      </w:r>
-      <w:proofErr w:type="spellEnd"/>
-      <w:r>
-        <w:rPr>
-          <w:rFonts w:ascii="Consolas" w:hAnsi="Consolas" w:cs="Consolas"/>
-          <w:color w:val="000000"/>
-          <w:sz w:val="19"/>
-          <w:szCs w:val="19"/>
-        </w:rPr>
-        <w:t xml:space="preserve"> + </w:t>
-      </w:r>
-      <w:r>
-        <w:rPr>
-          <w:rFonts w:ascii="Consolas" w:hAnsi="Consolas" w:cs="Consolas"/>
-          <w:color w:val="A31515"/>
-          <w:sz w:val="19"/>
-          <w:szCs w:val="19"/>
-        </w:rPr>
-        <w:t>"'"</w:t>
-      </w:r>
-      <w:r>
-        <w:rPr>
-          <w:rFonts w:ascii="Consolas" w:hAnsi="Consolas" w:cs="Consolas"/>
-          <w:color w:val="000000"/>
-          <w:sz w:val="19"/>
-          <w:szCs w:val="19"/>
-        </w:rPr>
-        <w:t xml:space="preserve"> + </w:t>
-      </w:r>
-      <w:r>
-        <w:rPr>
-          <w:rFonts w:ascii="Consolas" w:hAnsi="Consolas" w:cs="Consolas"/>
-          <w:color w:val="A31515"/>
-          <w:sz w:val="19"/>
-          <w:szCs w:val="19"/>
-        </w:rPr>
-        <w:t>","</w:t>
-      </w:r>
-      <w:r>
-        <w:rPr>
-          <w:rFonts w:ascii="Consolas" w:hAnsi="Consolas" w:cs="Consolas"/>
-          <w:color w:val="000000"/>
-          <w:sz w:val="19"/>
-          <w:szCs w:val="19"/>
-        </w:rPr>
-        <w:t xml:space="preserve"> + </w:t>
-      </w:r>
-      <w:r>
-        <w:rPr>
-          <w:rFonts w:ascii="Consolas" w:hAnsi="Consolas" w:cs="Consolas"/>
-          <w:color w:val="A31515"/>
-          <w:sz w:val="19"/>
-          <w:szCs w:val="19"/>
-        </w:rPr>
-        <w:t>"'"</w:t>
-      </w:r>
-      <w:r>
-        <w:rPr>
-          <w:rFonts w:ascii="Consolas" w:hAnsi="Consolas" w:cs="Consolas"/>
-          <w:color w:val="000000"/>
-          <w:sz w:val="19"/>
-          <w:szCs w:val="19"/>
-        </w:rPr>
-        <w:t xml:space="preserve"> + </w:t>
-      </w:r>
-      <w:proofErr w:type="spellStart"/>
-      <w:r>
-        <w:rPr>
-          <w:rFonts w:ascii="Consolas" w:hAnsi="Consolas" w:cs="Consolas"/>
-          <w:color w:val="000000"/>
-          <w:sz w:val="19"/>
-          <w:szCs w:val="19"/>
-          <w:highlight w:val="cyan"/>
-        </w:rPr>
-        <w:t>address_home</w:t>
-      </w:r>
-      <w:proofErr w:type="spellEnd"/>
-      <w:r>
-        <w:rPr>
-          <w:rFonts w:ascii="Consolas" w:hAnsi="Consolas" w:cs="Consolas"/>
-          <w:color w:val="000000"/>
-          <w:sz w:val="19"/>
-          <w:szCs w:val="19"/>
-        </w:rPr>
-        <w:t xml:space="preserve"> + </w:t>
-      </w:r>
-      <w:r>
-        <w:rPr>
-          <w:rFonts w:ascii="Consolas" w:hAnsi="Consolas" w:cs="Consolas"/>
-          <w:color w:val="A31515"/>
-          <w:sz w:val="19"/>
-          <w:szCs w:val="19"/>
-        </w:rPr>
-        <w:t>"'"</w:t>
-      </w:r>
-      <w:r>
-        <w:rPr>
-          <w:rFonts w:ascii="Consolas" w:hAnsi="Consolas" w:cs="Consolas"/>
-          <w:color w:val="000000"/>
-          <w:sz w:val="19"/>
-          <w:szCs w:val="19"/>
-        </w:rPr>
-        <w:t xml:space="preserve"> + </w:t>
-      </w:r>
-      <w:r>
-        <w:rPr>
-          <w:rFonts w:ascii="Consolas" w:hAnsi="Consolas" w:cs="Consolas"/>
-          <w:color w:val="A31515"/>
-          <w:sz w:val="19"/>
-          <w:szCs w:val="19"/>
-        </w:rPr>
-        <w:t>","</w:t>
-      </w:r>
-      <w:r>
-        <w:rPr>
-          <w:rFonts w:ascii="Consolas" w:hAnsi="Consolas" w:cs="Consolas"/>
-          <w:color w:val="000000"/>
-          <w:sz w:val="19"/>
-          <w:szCs w:val="19"/>
-        </w:rPr>
-        <w:t xml:space="preserve"> + </w:t>
-      </w:r>
-      <w:r>
-        <w:rPr>
-          <w:rFonts w:ascii="Consolas" w:hAnsi="Consolas" w:cs="Consolas"/>
-          <w:color w:val="A31515"/>
-          <w:sz w:val="19"/>
-          <w:szCs w:val="19"/>
-        </w:rPr>
-        <w:t>"'"</w:t>
-      </w:r>
-      <w:r>
-        <w:rPr>
-          <w:rFonts w:ascii="Consolas" w:hAnsi="Consolas" w:cs="Consolas"/>
-          <w:color w:val="000000"/>
-          <w:sz w:val="19"/>
-          <w:szCs w:val="19"/>
-        </w:rPr>
-        <w:t xml:space="preserve"> + </w:t>
-      </w:r>
-      <w:proofErr w:type="spellStart"/>
-      <w:r>
-        <w:rPr>
-          <w:rFonts w:ascii="Consolas" w:hAnsi="Consolas" w:cs="Consolas"/>
-          <w:color w:val="000000"/>
-          <w:sz w:val="19"/>
-          <w:szCs w:val="19"/>
-          <w:highlight w:val="cyan"/>
-        </w:rPr>
-        <w:t>description_home</w:t>
-      </w:r>
-      <w:proofErr w:type="spellEnd"/>
-      <w:r>
-        <w:rPr>
-          <w:rFonts w:ascii="Consolas" w:hAnsi="Consolas" w:cs="Consolas"/>
-          <w:color w:val="000000"/>
-          <w:sz w:val="19"/>
-          <w:szCs w:val="19"/>
-        </w:rPr>
-        <w:t xml:space="preserve"> + </w:t>
-      </w:r>
-      <w:r>
-        <w:rPr>
-          <w:rFonts w:ascii="Consolas" w:hAnsi="Consolas" w:cs="Consolas"/>
-          <w:color w:val="A31515"/>
-          <w:sz w:val="19"/>
-          <w:szCs w:val="19"/>
-        </w:rPr>
-        <w:t>"'"</w:t>
-      </w:r>
-      <w:r>
-        <w:rPr>
-          <w:rFonts w:ascii="Consolas" w:hAnsi="Consolas" w:cs="Consolas"/>
-          <w:color w:val="000000"/>
-          <w:sz w:val="19"/>
-          <w:szCs w:val="19"/>
-        </w:rPr>
-        <w:t xml:space="preserve"> + </w:t>
-      </w:r>
-      <w:r>
-        <w:rPr>
-          <w:rFonts w:ascii="Consolas" w:hAnsi="Consolas" w:cs="Consolas"/>
-          <w:color w:val="A31515"/>
-          <w:sz w:val="19"/>
-          <w:szCs w:val="19"/>
-        </w:rPr>
-        <w:t>","</w:t>
-      </w:r>
-      <w:r>
-        <w:rPr>
-          <w:rFonts w:ascii="Consolas" w:hAnsi="Consolas" w:cs="Consolas"/>
-          <w:color w:val="000000"/>
-          <w:sz w:val="19"/>
-          <w:szCs w:val="19"/>
-        </w:rPr>
-        <w:t xml:space="preserve"> + </w:t>
-      </w:r>
-      <w:proofErr w:type="spellStart"/>
-      <w:r>
-        <w:rPr>
-          <w:rFonts w:ascii="Consolas" w:hAnsi="Consolas" w:cs="Consolas"/>
-          <w:color w:val="000000"/>
-          <w:sz w:val="19"/>
-          <w:szCs w:val="19"/>
-          <w:highlight w:val="cyan"/>
-        </w:rPr>
-        <w:t>length_of_home</w:t>
-      </w:r>
-      <w:proofErr w:type="spellEnd"/>
-      <w:r>
-        <w:rPr>
-          <w:rFonts w:ascii="Consolas" w:hAnsi="Consolas" w:cs="Consolas"/>
-          <w:color w:val="000000"/>
-          <w:sz w:val="19"/>
-          <w:szCs w:val="19"/>
-        </w:rPr>
-        <w:t xml:space="preserve"> + </w:t>
-      </w:r>
-      <w:r>
-        <w:rPr>
-          <w:rFonts w:ascii="Consolas" w:hAnsi="Consolas" w:cs="Consolas"/>
-          <w:color w:val="A31515"/>
-          <w:sz w:val="19"/>
-          <w:szCs w:val="19"/>
-        </w:rPr>
-        <w:t>","</w:t>
-      </w:r>
-      <w:r>
-        <w:rPr>
-          <w:rFonts w:ascii="Consolas" w:hAnsi="Consolas" w:cs="Consolas"/>
-          <w:color w:val="000000"/>
-          <w:sz w:val="19"/>
-          <w:szCs w:val="19"/>
-        </w:rPr>
-        <w:t xml:space="preserve"> + </w:t>
-      </w:r>
-      <w:proofErr w:type="spellStart"/>
-      <w:r>
-        <w:rPr>
-          <w:rFonts w:ascii="Consolas" w:hAnsi="Consolas" w:cs="Consolas"/>
-          <w:color w:val="000000"/>
-          <w:sz w:val="19"/>
-          <w:szCs w:val="19"/>
-          <w:highlight w:val="cyan"/>
-        </w:rPr>
-        <w:t>width_of_home</w:t>
-      </w:r>
-      <w:proofErr w:type="spellEnd"/>
-      <w:r>
-        <w:rPr>
-          <w:rFonts w:ascii="Consolas" w:hAnsi="Consolas" w:cs="Consolas"/>
-          <w:color w:val="000000"/>
-          <w:sz w:val="19"/>
-          <w:szCs w:val="19"/>
-        </w:rPr>
-        <w:t xml:space="preserve"> + </w:t>
-      </w:r>
-      <w:r>
-        <w:rPr>
-          <w:rFonts w:ascii="Consolas" w:hAnsi="Consolas" w:cs="Consolas"/>
-          <w:color w:val="A31515"/>
-          <w:sz w:val="19"/>
-          <w:szCs w:val="19"/>
-        </w:rPr>
-        <w:t>")</w:t>
-      </w:r>
-    </w:p>
-    <w:p>
-      <w:pPr>
-        <w:rPr>
-          <w:rFonts w:ascii="Consolas" w:hAnsi="Consolas" w:cs="Consolas"/>
-          <w:color w:val="000000"/>
-          <w:sz w:val="19"/>
-          <w:szCs w:val="19"/>
-        </w:rPr>
-      </w:pPr>
-    </w:p>
-    <w:p>
-      <w:pPr>
-        <w:rPr>
-          <w:rFonts w:ascii="Consolas" w:hAnsi="Consolas" w:cs="Consolas"/>
-          <w:color w:val="000000"/>
-          <w:sz w:val="19"/>
-          <w:szCs w:val="19"/>
-        </w:rPr>
-      </w:pPr>
-      <w:r>
-        <w:rPr>
-          <w:rFonts w:ascii="Consolas" w:hAnsi="Consolas" w:cs="Consolas"/>
-          <w:color w:val="000000"/>
-          <w:sz w:val="19"/>
-          <w:szCs w:val="19"/>
-        </w:rPr>
-        <w:t xml:space="preserve">2. </w:t>
-      </w:r>
-    </w:p>
-    <w:p>
-      <w:pPr>
-        <w:rPr>
-          <w:rFonts w:ascii="Consolas" w:hAnsi="Consolas" w:cs="Consolas"/>
-          <w:color w:val="A31515"/>
-          <w:sz w:val="19"/>
-          <w:szCs w:val="19"/>
-        </w:rPr>
-      </w:pPr>
-      <w:r>
-        <w:rPr>
-          <w:rFonts w:ascii="Consolas" w:hAnsi="Consolas" w:cs="Consolas"/>
-          <w:color w:val="A31515"/>
-          <w:sz w:val="19"/>
-          <w:szCs w:val="19"/>
-        </w:rPr>
         <w:t xml:space="preserve">INSERT INTO </w:t>
       </w:r>
       <w:r>

</xml_diff>